<commit_message>
[update] add description in resume pdf.
</commit_message>
<xml_diff>
--- a/assets/Resume.docx
+++ b/assets/Resume.docx
@@ -6,11 +6,19 @@
       <w:pPr>
         <w:pStyle w:val="af7"/>
       </w:pPr>
+      <w:proofErr w:type="spellStart"/>
       <w:r>
         <w:rPr>
           <w:caps w:val="0"/>
         </w:rPr>
-        <w:t>Atsuya Sato</w:t>
+        <w:t>Atsuya</w:t>
+      </w:r>
+      <w:proofErr w:type="spellEnd"/>
+      <w:r>
+        <w:rPr>
+          <w:caps w:val="0"/>
+        </w:rPr>
+        <w:t xml:space="preserve"> Sato</w:t>
       </w:r>
     </w:p>
     <w:p>
@@ -20,6 +28,24 @@
       <w:r>
         <w:t>b1015006@fun.ac.jp</w:t>
       </w:r>
+    </w:p>
+    <w:p>
+      <w:pPr>
+        <w:pStyle w:val="af3"/>
+      </w:pPr>
+      <w:hyperlink r:id="rId8" w:history="1">
+        <w:r>
+          <w:rPr>
+            <w:rStyle w:val="af9"/>
+          </w:rPr>
+          <w:t>https://natmark.github.io/comm4-portfolio/</w:t>
+        </w:r>
+      </w:hyperlink>
+    </w:p>
+    <w:p>
+      <w:pPr>
+        <w:pStyle w:val="af3"/>
+      </w:pPr>
     </w:p>
     <w:p>
       <w:pPr>
@@ -32,26 +58,9 @@
         <mc:AlternateContent>
           <mc:Choice Requires="wpg">
             <w:drawing>
-              <wp:anchor distT="0" distB="0" distL="114300" distR="114300" simplePos="0" relativeHeight="251662336" behindDoc="0" locked="0" layoutInCell="1" allowOverlap="1" wp14:anchorId="220062E9" wp14:editId="2757FD77">
-                <wp:simplePos x="0" y="0"/>
-                <wp:positionH relativeFrom="column">
-                  <wp:posOffset>-15875</wp:posOffset>
-                </wp:positionH>
-                <wp:positionV relativeFrom="paragraph">
-                  <wp:posOffset>329565</wp:posOffset>
-                </wp:positionV>
-                <wp:extent cx="6196965" cy="311785"/>
-                <wp:effectExtent l="0" t="0" r="26035" b="43815"/>
-                <wp:wrapThrough wrapText="bothSides">
-                  <wp:wrapPolygon edited="0">
-                    <wp:start x="0" y="0"/>
-                    <wp:lineTo x="0" y="22876"/>
-                    <wp:lineTo x="18326" y="22876"/>
-                    <wp:lineTo x="21602" y="22876"/>
-                    <wp:lineTo x="21602" y="0"/>
-                    <wp:lineTo x="0" y="0"/>
-                  </wp:wrapPolygon>
-                </wp:wrapThrough>
+              <wp:inline distT="0" distB="0" distL="0" distR="0" wp14:anchorId="47F57746" wp14:editId="4B7DE125">
+                <wp:extent cx="6134735" cy="308610"/>
+                <wp:effectExtent l="0" t="0" r="37465" b="46990"/>
                 <wp:docPr id="10" name="図形グループ 10"/>
                 <wp:cNvGraphicFramePr/>
                 <a:graphic xmlns:a="http://schemas.openxmlformats.org/drawingml/2006/main">
@@ -61,7 +70,7 @@
                       <wpg:grpSpPr>
                         <a:xfrm>
                           <a:off x="0" y="0"/>
-                          <a:ext cx="6196965" cy="311785"/>
+                          <a:ext cx="6134735" cy="308610"/>
                           <a:chOff x="0" y="2540"/>
                           <a:chExt cx="6119640" cy="309685"/>
                         </a:xfrm>
@@ -194,18 +203,12 @@
                     </wpg:wgp>
                   </a:graphicData>
                 </a:graphic>
-                <wp14:sizeRelH relativeFrom="margin">
-                  <wp14:pctWidth>0</wp14:pctWidth>
-                </wp14:sizeRelH>
-                <wp14:sizeRelV relativeFrom="margin">
-                  <wp14:pctHeight>0</wp14:pctHeight>
-                </wp14:sizeRelV>
-              </wp:anchor>
+              </wp:inline>
             </w:drawing>
           </mc:Choice>
           <mc:Fallback>
             <w:pict>
-              <v:group w14:anchorId="220062E9" id="図形グループ 10" o:spid="_x0000_s1026" style="position:absolute;margin-left:-1.25pt;margin-top:25.95pt;width:487.95pt;height:24.55pt;z-index:251662336;mso-width-relative:margin;mso-height-relative:margin" coordorigin=",2540" coordsize="6119640,309685" o:gfxdata="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">
+              <v:group w14:anchorId="47F57746" id="図形グループ 10" o:spid="_x0000_s1026" style="width:483.05pt;height:24.3pt;mso-position-horizontal-relative:char;mso-position-vertical-relative:line" coordorigin=",2540" coordsize="6119640,309685" o:gfxdata="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">
                 <v:line id="直線コネクタ 1" o:spid="_x0000_s1027" style="position:absolute;visibility:visible;mso-wrap-style:square" from="0,2540" to="6119640,22129" o:connectortype="straight" o:gfxdata="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" strokecolor="#4b3a2e [3215]" strokeweight="1.5pt">
                   <v:stroke joinstyle="miter"/>
                 </v:line>
@@ -239,53 +242,43 @@
                     </w:txbxContent>
                   </v:textbox>
                 </v:shape>
-                <w10:wrap type="through"/>
+                <w10:anchorlock/>
               </v:group>
             </w:pict>
           </mc:Fallback>
         </mc:AlternateContent>
       </w:r>
-      <w:r>
-        <w:t>https://natmark.github.io/comm4-portfolio/</w:t>
-      </w:r>
-    </w:p>
-    <w:p>
-      <w:pPr>
-        <w:spacing w:after="0" w:line="240" w:lineRule="auto"/>
-        <w:rPr>
-          <w:rFonts w:ascii="Times New Roman" w:eastAsia="Times New Roman" w:hAnsi="Times New Roman" w:cs="Times New Roman"/>
-          <w:sz w:val="24"/>
-          <w:szCs w:val="24"/>
-        </w:rPr>
-      </w:pPr>
-      <w:r>
-        <w:rPr>
-          <w:rFonts w:ascii="Times New Roman" w:eastAsia="Times New Roman" w:hAnsi="Times New Roman" w:cs="Times New Roman"/>
-          <w:sz w:val="24"/>
-          <w:szCs w:val="24"/>
-        </w:rPr>
-        <w:t xml:space="preserve">Seeking a </w:t>
-      </w:r>
-      <w:r>
-        <w:rPr>
-          <w:rFonts w:ascii="Times New Roman" w:eastAsia="Times New Roman" w:hAnsi="Times New Roman" w:cs="Times New Roman"/>
-          <w:sz w:val="24"/>
-          <w:szCs w:val="24"/>
-        </w:rPr>
-        <w:t xml:space="preserve">Programmer or Data </w:t>
-      </w:r>
-      <w:r>
-        <w:rPr>
-          <w:rFonts w:ascii="Times New Roman" w:eastAsia="Times New Roman" w:hAnsi="Times New Roman" w:cs="Times New Roman"/>
-          <w:sz w:val="24"/>
-          <w:szCs w:val="24"/>
-        </w:rPr>
-        <w:t xml:space="preserve">scientist where my experience and knowledge can be utilized and further developed. </w:t>
-      </w:r>
-    </w:p>
-    <w:p>
-      <w:pPr>
-        <w:spacing w:after="180"/>
+    </w:p>
+    <w:p>
+      <w:pPr>
+        <w:pStyle w:val="af3"/>
+        <w:rPr>
+          <w:rFonts w:ascii="Times New Roman" w:eastAsia="Times New Roman" w:hAnsi="Times New Roman" w:cs="Times New Roman"/>
+        </w:rPr>
+      </w:pPr>
+      <w:r>
+        <w:rPr>
+          <w:rFonts w:ascii="Times New Roman" w:eastAsia="Times New Roman" w:hAnsi="Times New Roman" w:cs="Times New Roman"/>
+        </w:rPr>
+        <w:t xml:space="preserve">Seeking a Programmer or Data scientist where my experience and knowledge can be utilized and further developed. </w:t>
+      </w:r>
+    </w:p>
+    <w:p>
+      <w:pPr>
+        <w:pStyle w:val="af3"/>
+        <w:rPr>
+          <w:rFonts w:ascii="Times New Roman" w:eastAsia="Times New Roman" w:hAnsi="Times New Roman" w:cs="Times New Roman"/>
+        </w:rPr>
+      </w:pPr>
+      <w:bookmarkStart w:id="0" w:name="_GoBack"/>
+      <w:bookmarkEnd w:id="0"/>
+    </w:p>
+    <w:p>
+      <w:pPr>
+        <w:pStyle w:val="af3"/>
+        <w:rPr>
+          <w:rFonts w:ascii="Times New Roman" w:eastAsia="Times New Roman" w:hAnsi="Times New Roman" w:cs="Times New Roman"/>
+        </w:rPr>
       </w:pPr>
       <w:r>
         <w:rPr>
@@ -294,26 +287,9 @@
         <mc:AlternateContent>
           <mc:Choice Requires="wpg">
             <w:drawing>
-              <wp:anchor distT="0" distB="0" distL="114300" distR="114300" simplePos="0" relativeHeight="251664384" behindDoc="0" locked="0" layoutInCell="1" allowOverlap="1" wp14:anchorId="04ACD1B5" wp14:editId="0B0DB150">
-                <wp:simplePos x="0" y="0"/>
-                <wp:positionH relativeFrom="column">
-                  <wp:posOffset>-15875</wp:posOffset>
-                </wp:positionH>
-                <wp:positionV relativeFrom="paragraph">
-                  <wp:posOffset>239395</wp:posOffset>
-                </wp:positionV>
-                <wp:extent cx="6196965" cy="311785"/>
-                <wp:effectExtent l="0" t="0" r="26035" b="43815"/>
-                <wp:wrapThrough wrapText="bothSides">
-                  <wp:wrapPolygon edited="0">
-                    <wp:start x="0" y="0"/>
-                    <wp:lineTo x="0" y="22876"/>
-                    <wp:lineTo x="18326" y="22876"/>
-                    <wp:lineTo x="21602" y="22876"/>
-                    <wp:lineTo x="21602" y="0"/>
-                    <wp:lineTo x="0" y="0"/>
-                  </wp:wrapPolygon>
-                </wp:wrapThrough>
+              <wp:inline distT="0" distB="0" distL="0" distR="0" wp14:anchorId="2A9191D5" wp14:editId="0DC50E32">
+                <wp:extent cx="6134735" cy="308654"/>
+                <wp:effectExtent l="0" t="0" r="37465" b="46990"/>
                 <wp:docPr id="11" name="図形グループ 11"/>
                 <wp:cNvGraphicFramePr/>
                 <a:graphic xmlns:a="http://schemas.openxmlformats.org/drawingml/2006/main">
@@ -323,7 +299,7 @@
                       <wpg:grpSpPr>
                         <a:xfrm>
                           <a:off x="0" y="0"/>
-                          <a:ext cx="6196965" cy="311785"/>
+                          <a:ext cx="6134735" cy="308654"/>
                           <a:chOff x="0" y="2540"/>
                           <a:chExt cx="6119640" cy="309685"/>
                         </a:xfrm>
@@ -456,18 +432,12 @@
                     </wpg:wgp>
                   </a:graphicData>
                 </a:graphic>
-                <wp14:sizeRelH relativeFrom="margin">
-                  <wp14:pctWidth>0</wp14:pctWidth>
-                </wp14:sizeRelH>
-                <wp14:sizeRelV relativeFrom="margin">
-                  <wp14:pctHeight>0</wp14:pctHeight>
-                </wp14:sizeRelV>
-              </wp:anchor>
+              </wp:inline>
             </w:drawing>
           </mc:Choice>
           <mc:Fallback>
             <w:pict>
-              <v:group w14:anchorId="04ACD1B5" id="図形グループ 11" o:spid="_x0000_s1030" style="position:absolute;margin-left:-1.25pt;margin-top:18.85pt;width:487.95pt;height:24.55pt;z-index:251664384;mso-width-relative:margin;mso-height-relative:margin" coordorigin=",2540" coordsize="6119640,309685" o:gfxdata="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">
+              <v:group w14:anchorId="2A9191D5" id="図形グループ 11" o:spid="_x0000_s1030" style="width:483.05pt;height:24.3pt;mso-position-horizontal-relative:char;mso-position-vertical-relative:line" coordorigin=",2540" coordsize="6119640,309685" o:gfxdata="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">
                 <v:line id="直線コネクタ 12" o:spid="_x0000_s1031" style="position:absolute;visibility:visible;mso-wrap-style:square" from="0,2540" to="6119640,22129" o:connectortype="straight" o:gfxdata="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" strokecolor="#4b3a2e [3215]" strokeweight="1.5pt">
                   <v:stroke joinstyle="miter"/>
                 </v:line>
@@ -497,7 +467,7 @@
                     </w:txbxContent>
                   </v:textbox>
                 </v:shape>
-                <w10:wrap type="through"/>
+                <w10:anchorlock/>
               </v:group>
             </w:pict>
           </mc:Fallback>
@@ -506,91 +476,1004 @@
     </w:p>
     <w:p>
       <w:pPr>
-        <w:spacing w:after="0" w:line="240" w:lineRule="auto"/>
-        <w:rPr>
-          <w:rFonts w:ascii="Times New Roman" w:eastAsia="Times New Roman" w:hAnsi="Times New Roman" w:cs="Times New Roman"/>
-          <w:sz w:val="24"/>
-          <w:szCs w:val="24"/>
-        </w:rPr>
-      </w:pPr>
-      <w:r>
-        <w:rPr>
-          <w:rFonts w:ascii="Times New Roman" w:eastAsia="Times New Roman" w:hAnsi="Times New Roman" w:cs="Times New Roman"/>
-          <w:sz w:val="24"/>
-          <w:szCs w:val="24"/>
-        </w:rPr>
-        <w:t>Future University Ha</w:t>
-      </w:r>
-      <w:bookmarkStart w:id="0" w:name="_GoBack"/>
-      <w:bookmarkEnd w:id="0"/>
-      <w:r>
-        <w:rPr>
-          <w:rFonts w:ascii="Times New Roman" w:eastAsia="Times New Roman" w:hAnsi="Times New Roman" w:cs="Times New Roman"/>
-          <w:sz w:val="24"/>
-          <w:szCs w:val="24"/>
-        </w:rPr>
-        <w:t>kodate</w:t>
-      </w:r>
-    </w:p>
-    <w:p>
-      <w:pPr>
-        <w:spacing w:after="0" w:line="240" w:lineRule="auto"/>
-        <w:rPr>
-          <w:rFonts w:ascii="Times New Roman" w:eastAsia="Times New Roman" w:hAnsi="Times New Roman" w:cs="Times New Roman"/>
-          <w:sz w:val="24"/>
-          <w:szCs w:val="24"/>
-        </w:rPr>
-      </w:pPr>
-      <w:r>
-        <w:rPr>
-          <w:rFonts w:ascii="Times New Roman" w:eastAsia="Times New Roman" w:hAnsi="Times New Roman" w:cs="Times New Roman"/>
-          <w:sz w:val="24"/>
-          <w:szCs w:val="24"/>
-        </w:rPr>
-        <w:t>Intelligent System Course</w:t>
-      </w:r>
-    </w:p>
-    <w:p>
-      <w:pPr>
-        <w:spacing w:after="0" w:line="240" w:lineRule="auto"/>
-        <w:rPr>
-          <w:rFonts w:ascii="Times New Roman" w:eastAsia="Times New Roman" w:hAnsi="Times New Roman" w:cs="Times New Roman"/>
-          <w:sz w:val="24"/>
-          <w:szCs w:val="24"/>
-        </w:rPr>
-      </w:pPr>
-      <w:r>
-        <w:rPr>
-          <w:rFonts w:ascii="Times New Roman" w:eastAsia="Times New Roman" w:hAnsi="Times New Roman" w:cs="Times New Roman"/>
-          <w:sz w:val="24"/>
-          <w:szCs w:val="24"/>
-        </w:rPr>
-        <w:t>Department of Complex and Intelligent Systems</w:t>
-      </w:r>
-    </w:p>
-    <w:p>
-      <w:pPr>
-        <w:spacing w:after="0" w:line="240" w:lineRule="auto"/>
-        <w:rPr>
-          <w:rFonts w:ascii="Times New Roman" w:eastAsia="Times New Roman" w:hAnsi="Times New Roman" w:cs="Times New Roman"/>
-          <w:sz w:val="24"/>
-          <w:szCs w:val="24"/>
-        </w:rPr>
-      </w:pPr>
-      <w:r>
-        <w:rPr>
-          <w:rFonts w:ascii="Times New Roman" w:eastAsia="Times New Roman" w:hAnsi="Times New Roman" w:cs="Times New Roman"/>
-          <w:sz w:val="24"/>
-          <w:szCs w:val="24"/>
-        </w:rPr>
-        <w:t>Systems Information Science</w:t>
-      </w:r>
-    </w:p>
-    <w:p/>
+        <w:pStyle w:val="af3"/>
+        <w:rPr>
+          <w:rFonts w:ascii="Times New Roman" w:eastAsia="Times New Roman" w:hAnsi="Times New Roman" w:cs="Times New Roman"/>
+        </w:rPr>
+      </w:pPr>
+      <w:r>
+        <w:rPr>
+          <w:rFonts w:ascii="Times New Roman" w:eastAsia="Times New Roman" w:hAnsi="Times New Roman" w:cs="Times New Roman"/>
+        </w:rPr>
+        <w:t>Future University Hakodate</w:t>
+      </w:r>
+    </w:p>
+    <w:p>
+      <w:pPr>
+        <w:pStyle w:val="af3"/>
+        <w:rPr>
+          <w:rFonts w:ascii="Times New Roman" w:eastAsia="Times New Roman" w:hAnsi="Times New Roman" w:cs="Times New Roman"/>
+        </w:rPr>
+      </w:pPr>
+      <w:r>
+        <w:rPr>
+          <w:rFonts w:ascii="Times New Roman" w:eastAsia="Times New Roman" w:hAnsi="Times New Roman" w:cs="Times New Roman"/>
+        </w:rPr>
+        <w:t xml:space="preserve">Intelligent System Course </w:t>
+      </w:r>
+    </w:p>
+    <w:p>
+      <w:pPr>
+        <w:pStyle w:val="af3"/>
+        <w:rPr>
+          <w:rFonts w:ascii="Times New Roman" w:eastAsia="Times New Roman" w:hAnsi="Times New Roman" w:cs="Times New Roman"/>
+        </w:rPr>
+      </w:pPr>
+      <w:r>
+        <w:rPr>
+          <w:rFonts w:ascii="Times New Roman" w:eastAsia="Times New Roman" w:hAnsi="Times New Roman" w:cs="Times New Roman"/>
+        </w:rPr>
+        <w:t xml:space="preserve">Department of </w:t>
+      </w:r>
+      <w:r>
+        <w:rPr>
+          <w:rFonts w:ascii="Times New Roman" w:eastAsia="Times New Roman" w:hAnsi="Times New Roman" w:cs="Times New Roman"/>
+        </w:rPr>
+        <w:t xml:space="preserve">Complex and Intelligent Systems, </w:t>
+      </w:r>
+      <w:r>
+        <w:rPr>
+          <w:rFonts w:ascii="Times New Roman" w:eastAsia="Times New Roman" w:hAnsi="Times New Roman" w:cs="Times New Roman"/>
+        </w:rPr>
+        <w:t xml:space="preserve">Systems Information Science </w:t>
+      </w:r>
+    </w:p>
+    <w:p>
+      <w:pPr>
+        <w:pStyle w:val="af3"/>
+        <w:rPr>
+          <w:rFonts w:ascii="Times New Roman" w:eastAsia="Times New Roman" w:hAnsi="Times New Roman" w:cs="Times New Roman"/>
+        </w:rPr>
+      </w:pPr>
+      <w:r>
+        <w:rPr>
+          <w:rFonts w:ascii="Times New Roman" w:eastAsia="Times New Roman" w:hAnsi="Times New Roman" w:cs="Times New Roman"/>
+        </w:rPr>
+        <w:t xml:space="preserve">Anticipated Graduation: March 2019 </w:t>
+      </w:r>
+    </w:p>
+    <w:p>
+      <w:pPr>
+        <w:pStyle w:val="af3"/>
+        <w:rPr>
+          <w:rFonts w:ascii="Times New Roman" w:eastAsia="Times New Roman" w:hAnsi="Times New Roman" w:cs="Times New Roman"/>
+        </w:rPr>
+      </w:pPr>
+      <w:r>
+        <w:rPr>
+          <w:rFonts w:ascii="Times New Roman" w:eastAsia="Times New Roman" w:hAnsi="Times New Roman" w:cs="Times New Roman"/>
+        </w:rPr>
+        <w:t>Academic Credentials: Bachelor of Information Science</w:t>
+      </w:r>
+    </w:p>
+    <w:p>
+      <w:pPr>
+        <w:pStyle w:val="af3"/>
+        <w:rPr>
+          <w:rFonts w:ascii="Times New Roman" w:eastAsia="Times New Roman" w:hAnsi="Times New Roman" w:cs="Times New Roman"/>
+        </w:rPr>
+      </w:pPr>
+    </w:p>
+    <w:p>
+      <w:pPr>
+        <w:pStyle w:val="af3"/>
+        <w:rPr>
+          <w:rFonts w:ascii="Times New Roman" w:eastAsia="Times New Roman" w:hAnsi="Times New Roman" w:cs="Times New Roman"/>
+        </w:rPr>
+      </w:pPr>
+      <w:r>
+        <w:rPr>
+          <w:noProof/>
+        </w:rPr>
+        <mc:AlternateContent>
+          <mc:Choice Requires="wpg">
+            <w:drawing>
+              <wp:inline distT="0" distB="0" distL="0" distR="0" wp14:anchorId="22ED4ED0" wp14:editId="596D14C3">
+                <wp:extent cx="6134735" cy="308654"/>
+                <wp:effectExtent l="0" t="0" r="37465" b="46990"/>
+                <wp:docPr id="15" name="図形グループ 15"/>
+                <wp:cNvGraphicFramePr/>
+                <a:graphic xmlns:a="http://schemas.openxmlformats.org/drawingml/2006/main">
+                  <a:graphicData uri="http://schemas.microsoft.com/office/word/2010/wordprocessingGroup">
+                    <wpg:wgp>
+                      <wpg:cNvGrpSpPr/>
+                      <wpg:grpSpPr>
+                        <a:xfrm>
+                          <a:off x="0" y="0"/>
+                          <a:ext cx="6134735" cy="308654"/>
+                          <a:chOff x="0" y="2540"/>
+                          <a:chExt cx="6119640" cy="309685"/>
+                        </a:xfrm>
+                      </wpg:grpSpPr>
+                      <wps:wsp>
+                        <wps:cNvPr id="16" name="直線コネクタ 16"/>
+                        <wps:cNvCnPr/>
+                        <wps:spPr>
+                          <a:xfrm>
+                            <a:off x="0" y="2540"/>
+                            <a:ext cx="6119640" cy="19589"/>
+                          </a:xfrm>
+                          <a:prstGeom prst="line">
+                            <a:avLst/>
+                          </a:prstGeom>
+                          <a:ln w="19050">
+                            <a:solidFill>
+                              <a:schemeClr val="tx2"/>
+                            </a:solidFill>
+                          </a:ln>
+                        </wps:spPr>
+                        <wps:style>
+                          <a:lnRef idx="1">
+                            <a:schemeClr val="accent1"/>
+                          </a:lnRef>
+                          <a:fillRef idx="0">
+                            <a:schemeClr val="accent1"/>
+                          </a:fillRef>
+                          <a:effectRef idx="0">
+                            <a:schemeClr val="accent1"/>
+                          </a:effectRef>
+                          <a:fontRef idx="minor">
+                            <a:schemeClr val="tx1"/>
+                          </a:fontRef>
+                        </wps:style>
+                        <wps:bodyPr/>
+                      </wps:wsp>
+                      <wps:wsp>
+                        <wps:cNvPr id="17" name="直線コネクタ 17"/>
+                        <wps:cNvCnPr/>
+                        <wps:spPr>
+                          <a:xfrm flipV="1">
+                            <a:off x="0" y="304800"/>
+                            <a:ext cx="6119640" cy="2540"/>
+                          </a:xfrm>
+                          <a:prstGeom prst="line">
+                            <a:avLst/>
+                          </a:prstGeom>
+                          <a:ln w="12700">
+                            <a:solidFill>
+                              <a:schemeClr val="tx2"/>
+                            </a:solidFill>
+                          </a:ln>
+                        </wps:spPr>
+                        <wps:style>
+                          <a:lnRef idx="1">
+                            <a:schemeClr val="accent1"/>
+                          </a:lnRef>
+                          <a:fillRef idx="0">
+                            <a:schemeClr val="accent1"/>
+                          </a:fillRef>
+                          <a:effectRef idx="0">
+                            <a:schemeClr val="accent1"/>
+                          </a:effectRef>
+                          <a:fontRef idx="minor">
+                            <a:schemeClr val="tx1"/>
+                          </a:fontRef>
+                        </wps:style>
+                        <wps:bodyPr/>
+                      </wps:wsp>
+                      <wps:wsp>
+                        <wps:cNvPr id="18" name="テキスト ボックス 18"/>
+                        <wps:cNvSpPr txBox="1"/>
+                        <wps:spPr>
+                          <a:xfrm>
+                            <a:off x="0" y="32825"/>
+                            <a:ext cx="6057900" cy="279400"/>
+                          </a:xfrm>
+                          <a:prstGeom prst="rect">
+                            <a:avLst/>
+                          </a:prstGeom>
+                          <a:noFill/>
+                          <a:ln>
+                            <a:noFill/>
+                          </a:ln>
+                          <a:effectLst/>
+                        </wps:spPr>
+                        <wps:style>
+                          <a:lnRef idx="0">
+                            <a:schemeClr val="accent1"/>
+                          </a:lnRef>
+                          <a:fillRef idx="0">
+                            <a:schemeClr val="accent1"/>
+                          </a:fillRef>
+                          <a:effectRef idx="0">
+                            <a:schemeClr val="accent1"/>
+                          </a:effectRef>
+                          <a:fontRef idx="minor">
+                            <a:schemeClr val="dk1"/>
+                          </a:fontRef>
+                        </wps:style>
+                        <wps:txbx>
+                          <w:txbxContent>
+                            <w:p>
+                              <w:pPr>
+                                <w:rPr>
+                                  <w:b/>
+                                  <w:sz w:val="30"/>
+                                  <w:szCs w:val="30"/>
+                                </w:rPr>
+                              </w:pPr>
+                              <w:r>
+                                <w:rPr>
+                                  <w:b/>
+                                  <w:sz w:val="30"/>
+                                  <w:szCs w:val="30"/>
+                                </w:rPr>
+                                <w:t>EXPERIENCE</w:t>
+                              </w:r>
+                            </w:p>
+                          </w:txbxContent>
+                        </wps:txbx>
+                        <wps:bodyPr rot="0" spcFirstLastPara="0" vertOverflow="overflow" horzOverflow="overflow" vert="horz" wrap="square" lIns="0" tIns="10800" rIns="91440" bIns="45720" numCol="1" spcCol="0" rtlCol="0" fromWordArt="0" anchor="t" anchorCtr="0" forceAA="0" compatLnSpc="1">
+                          <a:prstTxWarp prst="textNoShape">
+                            <a:avLst/>
+                          </a:prstTxWarp>
+                          <a:noAutofit/>
+                        </wps:bodyPr>
+                      </wps:wsp>
+                    </wpg:wgp>
+                  </a:graphicData>
+                </a:graphic>
+              </wp:inline>
+            </w:drawing>
+          </mc:Choice>
+          <mc:Fallback>
+            <w:pict>
+              <v:group w14:anchorId="22ED4ED0" id="図形グループ 15" o:spid="_x0000_s1034" style="width:483.05pt;height:24.3pt;mso-position-horizontal-relative:char;mso-position-vertical-relative:line" coordorigin=",2540" coordsize="6119640,309685" o:gfxdata="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">
+                <v:line id="直線コネクタ 16" o:spid="_x0000_s1035" style="position:absolute;visibility:visible;mso-wrap-style:square" from="0,2540" to="6119640,22129" o:connectortype="straight" o:gfxdata="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" strokecolor="#4b3a2e [3215]" strokeweight="1.5pt">
+                  <v:stroke joinstyle="miter"/>
+                </v:line>
+                <v:line id="直線コネクタ 17" o:spid="_x0000_s1036" style="position:absolute;flip:y;visibility:visible;mso-wrap-style:square" from="0,304800" to="6119640,307340" o:connectortype="straight" o:gfxdata="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" strokecolor="#4b3a2e [3215]" strokeweight="1pt">
+                  <v:stroke joinstyle="miter"/>
+                </v:line>
+                <v:shape id="テキスト ボックス 18" o:spid="_x0000_s1037" type="#_x0000_t202" style="position:absolute;top:32825;width:6057900;height:279400;visibility:visible;mso-wrap-style:square;v-text-anchor:top" o:gfxdata="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" filled="f" stroked="f">
+                  <v:textbox inset="0,.3mm">
+                    <w:txbxContent>
+                      <w:p>
+                        <w:pPr>
+                          <w:rPr>
+                            <w:b/>
+                            <w:sz w:val="30"/>
+                            <w:szCs w:val="30"/>
+                          </w:rPr>
+                        </w:pPr>
+                        <w:r>
+                          <w:rPr>
+                            <w:b/>
+                            <w:sz w:val="30"/>
+                            <w:szCs w:val="30"/>
+                          </w:rPr>
+                          <w:t>EXPERIENCE</w:t>
+                        </w:r>
+                      </w:p>
+                    </w:txbxContent>
+                  </v:textbox>
+                </v:shape>
+                <w10:anchorlock/>
+              </v:group>
+            </w:pict>
+          </mc:Fallback>
+        </mc:AlternateContent>
+      </w:r>
+    </w:p>
+    <w:p>
+      <w:pPr>
+        <w:pStyle w:val="af3"/>
+        <w:rPr>
+          <w:rFonts w:ascii="Times New Roman" w:eastAsia="Times New Roman" w:hAnsi="Times New Roman" w:cs="Times New Roman"/>
+        </w:rPr>
+      </w:pPr>
+      <w:r>
+        <w:rPr>
+          <w:rFonts w:ascii="Times New Roman" w:eastAsia="Times New Roman" w:hAnsi="Times New Roman" w:cs="Times New Roman"/>
+        </w:rPr>
+        <w:t xml:space="preserve">TUTOR, Meta Learning Lab(part-time) </w:t>
+      </w:r>
+    </w:p>
+    <w:p>
+      <w:pPr>
+        <w:pStyle w:val="af3"/>
+        <w:ind w:firstLine="720"/>
+        <w:rPr>
+          <w:rFonts w:ascii="Times New Roman" w:eastAsia="Times New Roman" w:hAnsi="Times New Roman" w:cs="Times New Roman"/>
+        </w:rPr>
+      </w:pPr>
+      <w:r>
+        <w:rPr>
+          <w:rFonts w:ascii="Times New Roman" w:eastAsia="Times New Roman" w:hAnsi="Times New Roman" w:cs="Times New Roman"/>
+        </w:rPr>
+        <w:t xml:space="preserve">Future University Hakodate / May 2016 – </w:t>
+      </w:r>
+    </w:p>
+    <w:p>
+      <w:pPr>
+        <w:pStyle w:val="af3"/>
+        <w:ind w:firstLine="720"/>
+        <w:rPr>
+          <w:rFonts w:ascii="Times New Roman" w:eastAsia="Times New Roman" w:hAnsi="Times New Roman" w:cs="Times New Roman"/>
+        </w:rPr>
+      </w:pPr>
+      <w:r>
+        <w:rPr>
+          <w:rFonts w:ascii="Times New Roman" w:eastAsia="Times New Roman" w:hAnsi="Times New Roman" w:cs="Times New Roman"/>
+        </w:rPr>
+        <w:t xml:space="preserve">Tutoring Literacy, English and Programming. </w:t>
+      </w:r>
+    </w:p>
+    <w:p>
+      <w:pPr>
+        <w:pStyle w:val="af3"/>
+        <w:ind w:firstLine="720"/>
+        <w:rPr>
+          <w:rFonts w:ascii="Times New Roman" w:eastAsia="Times New Roman" w:hAnsi="Times New Roman" w:cs="Times New Roman"/>
+        </w:rPr>
+      </w:pPr>
+    </w:p>
+    <w:p>
+      <w:pPr>
+        <w:pStyle w:val="af3"/>
+        <w:rPr>
+          <w:rFonts w:ascii="Times New Roman" w:eastAsia="Times New Roman" w:hAnsi="Times New Roman" w:cs="Times New Roman"/>
+        </w:rPr>
+      </w:pPr>
+      <w:r>
+        <w:rPr>
+          <w:rFonts w:ascii="Times New Roman" w:eastAsia="Times New Roman" w:hAnsi="Times New Roman" w:cs="Times New Roman"/>
+        </w:rPr>
+        <w:t xml:space="preserve">MENTOR, Tech Academy(part-time) </w:t>
+      </w:r>
+    </w:p>
+    <w:p>
+      <w:pPr>
+        <w:pStyle w:val="af3"/>
+        <w:ind w:firstLine="720"/>
+        <w:rPr>
+          <w:rFonts w:ascii="Times New Roman" w:eastAsia="Times New Roman" w:hAnsi="Times New Roman" w:cs="Times New Roman"/>
+        </w:rPr>
+      </w:pPr>
+      <w:r>
+        <w:rPr>
+          <w:rFonts w:ascii="Times New Roman" w:eastAsia="Times New Roman" w:hAnsi="Times New Roman" w:cs="Times New Roman"/>
+        </w:rPr>
+        <w:t xml:space="preserve">December 2015 – </w:t>
+      </w:r>
+    </w:p>
+    <w:p>
+      <w:pPr>
+        <w:pStyle w:val="af3"/>
+        <w:ind w:firstLine="720"/>
+        <w:rPr>
+          <w:rFonts w:ascii="Times New Roman" w:eastAsia="Times New Roman" w:hAnsi="Times New Roman" w:cs="Times New Roman"/>
+        </w:rPr>
+      </w:pPr>
+      <w:r>
+        <w:rPr>
+          <w:rFonts w:ascii="Times New Roman" w:eastAsia="Times New Roman" w:hAnsi="Times New Roman" w:cs="Times New Roman"/>
+        </w:rPr>
+        <w:t xml:space="preserve">Mentoring iOS Programming on slack. (Online Boot Camp Service) </w:t>
+      </w:r>
+    </w:p>
+    <w:p>
+      <w:pPr>
+        <w:pStyle w:val="af3"/>
+        <w:ind w:firstLine="720"/>
+        <w:rPr>
+          <w:rFonts w:ascii="Times New Roman" w:eastAsia="Times New Roman" w:hAnsi="Times New Roman" w:cs="Times New Roman"/>
+        </w:rPr>
+      </w:pPr>
+    </w:p>
+    <w:p>
+      <w:pPr>
+        <w:pStyle w:val="af3"/>
+        <w:rPr>
+          <w:rFonts w:ascii="Times New Roman" w:eastAsia="Times New Roman" w:hAnsi="Times New Roman" w:cs="Times New Roman"/>
+        </w:rPr>
+      </w:pPr>
+      <w:r>
+        <w:rPr>
+          <w:rFonts w:ascii="Times New Roman" w:eastAsia="Times New Roman" w:hAnsi="Times New Roman" w:cs="Times New Roman"/>
+        </w:rPr>
+        <w:t xml:space="preserve">iOS Engineer, Time Capsule Inc. (part-time) </w:t>
+      </w:r>
+    </w:p>
+    <w:p>
+      <w:pPr>
+        <w:pStyle w:val="af3"/>
+        <w:ind w:firstLine="720"/>
+        <w:rPr>
+          <w:rFonts w:ascii="Times New Roman" w:eastAsia="Times New Roman" w:hAnsi="Times New Roman" w:cs="Times New Roman"/>
+        </w:rPr>
+      </w:pPr>
+      <w:r>
+        <w:rPr>
+          <w:rFonts w:ascii="Times New Roman" w:eastAsia="Times New Roman" w:hAnsi="Times New Roman" w:cs="Times New Roman"/>
+        </w:rPr>
+        <w:t xml:space="preserve">Gifu, Japan / February 2015 – </w:t>
+      </w:r>
+    </w:p>
+    <w:p>
+      <w:pPr>
+        <w:pStyle w:val="af3"/>
+        <w:ind w:firstLine="720"/>
+        <w:rPr>
+          <w:rFonts w:ascii="Times New Roman" w:eastAsia="Times New Roman" w:hAnsi="Times New Roman" w:cs="Times New Roman"/>
+        </w:rPr>
+      </w:pPr>
+      <w:r>
+        <w:rPr>
+          <w:rFonts w:ascii="Times New Roman" w:eastAsia="Times New Roman" w:hAnsi="Times New Roman" w:cs="Times New Roman"/>
+        </w:rPr>
+        <w:t xml:space="preserve">Developing iOS Application. </w:t>
+      </w:r>
+    </w:p>
+    <w:p>
+      <w:pPr>
+        <w:pStyle w:val="af3"/>
+        <w:ind w:firstLine="720"/>
+        <w:rPr>
+          <w:rFonts w:ascii="Times New Roman" w:eastAsia="Times New Roman" w:hAnsi="Times New Roman" w:cs="Times New Roman"/>
+        </w:rPr>
+      </w:pPr>
+    </w:p>
+    <w:p>
+      <w:pPr>
+        <w:pStyle w:val="af3"/>
+        <w:rPr>
+          <w:rFonts w:ascii="Times New Roman" w:eastAsia="Times New Roman" w:hAnsi="Times New Roman" w:cs="Times New Roman"/>
+        </w:rPr>
+      </w:pPr>
+      <w:r>
+        <w:rPr>
+          <w:rFonts w:ascii="Times New Roman" w:eastAsia="Times New Roman" w:hAnsi="Times New Roman" w:cs="Times New Roman"/>
+        </w:rPr>
+        <w:t xml:space="preserve">iOS Engineer, FIVEBOX Inc. (part-time) </w:t>
+      </w:r>
+    </w:p>
+    <w:p>
+      <w:pPr>
+        <w:pStyle w:val="af3"/>
+        <w:ind w:firstLine="720"/>
+        <w:rPr>
+          <w:rFonts w:ascii="Times New Roman" w:eastAsia="Times New Roman" w:hAnsi="Times New Roman" w:cs="Times New Roman"/>
+        </w:rPr>
+      </w:pPr>
+      <w:r>
+        <w:rPr>
+          <w:rFonts w:ascii="Times New Roman" w:eastAsia="Times New Roman" w:hAnsi="Times New Roman" w:cs="Times New Roman"/>
+        </w:rPr>
+        <w:t xml:space="preserve">Hakodate, Japan / February 2015 – </w:t>
+      </w:r>
+    </w:p>
+    <w:p>
+      <w:pPr>
+        <w:pStyle w:val="af3"/>
+        <w:ind w:firstLine="720"/>
+        <w:rPr>
+          <w:rFonts w:ascii="Times New Roman" w:eastAsia="Times New Roman" w:hAnsi="Times New Roman" w:cs="Times New Roman"/>
+        </w:rPr>
+      </w:pPr>
+      <w:r>
+        <w:rPr>
+          <w:rFonts w:ascii="Times New Roman" w:eastAsia="Times New Roman" w:hAnsi="Times New Roman" w:cs="Times New Roman"/>
+        </w:rPr>
+        <w:t>Developing iOS Application. (Subsidiary of Time Capsule Inc.)</w:t>
+      </w:r>
+    </w:p>
+    <w:p>
+      <w:pPr>
+        <w:pStyle w:val="af3"/>
+        <w:rPr>
+          <w:rFonts w:ascii="Times New Roman" w:eastAsia="Times New Roman" w:hAnsi="Times New Roman" w:cs="Times New Roman"/>
+        </w:rPr>
+      </w:pPr>
+    </w:p>
+    <w:p>
+      <w:pPr>
+        <w:pStyle w:val="af3"/>
+        <w:rPr>
+          <w:rFonts w:ascii="Times New Roman" w:eastAsia="Times New Roman" w:hAnsi="Times New Roman" w:cs="Times New Roman"/>
+        </w:rPr>
+      </w:pPr>
+      <w:r>
+        <w:rPr>
+          <w:noProof/>
+        </w:rPr>
+        <mc:AlternateContent>
+          <mc:Choice Requires="wpg">
+            <w:drawing>
+              <wp:inline distT="0" distB="0" distL="0" distR="0" wp14:anchorId="105201D5" wp14:editId="494829A6">
+                <wp:extent cx="6134735" cy="308654"/>
+                <wp:effectExtent l="0" t="0" r="37465" b="46990"/>
+                <wp:docPr id="19" name="図形グループ 19"/>
+                <wp:cNvGraphicFramePr/>
+                <a:graphic xmlns:a="http://schemas.openxmlformats.org/drawingml/2006/main">
+                  <a:graphicData uri="http://schemas.microsoft.com/office/word/2010/wordprocessingGroup">
+                    <wpg:wgp>
+                      <wpg:cNvGrpSpPr/>
+                      <wpg:grpSpPr>
+                        <a:xfrm>
+                          <a:off x="0" y="0"/>
+                          <a:ext cx="6134735" cy="308654"/>
+                          <a:chOff x="0" y="2540"/>
+                          <a:chExt cx="6119640" cy="309685"/>
+                        </a:xfrm>
+                      </wpg:grpSpPr>
+                      <wps:wsp>
+                        <wps:cNvPr id="20" name="直線コネクタ 20"/>
+                        <wps:cNvCnPr/>
+                        <wps:spPr>
+                          <a:xfrm>
+                            <a:off x="0" y="2540"/>
+                            <a:ext cx="6119640" cy="19589"/>
+                          </a:xfrm>
+                          <a:prstGeom prst="line">
+                            <a:avLst/>
+                          </a:prstGeom>
+                          <a:ln w="19050">
+                            <a:solidFill>
+                              <a:schemeClr val="tx2"/>
+                            </a:solidFill>
+                          </a:ln>
+                        </wps:spPr>
+                        <wps:style>
+                          <a:lnRef idx="1">
+                            <a:schemeClr val="accent1"/>
+                          </a:lnRef>
+                          <a:fillRef idx="0">
+                            <a:schemeClr val="accent1"/>
+                          </a:fillRef>
+                          <a:effectRef idx="0">
+                            <a:schemeClr val="accent1"/>
+                          </a:effectRef>
+                          <a:fontRef idx="minor">
+                            <a:schemeClr val="tx1"/>
+                          </a:fontRef>
+                        </wps:style>
+                        <wps:bodyPr/>
+                      </wps:wsp>
+                      <wps:wsp>
+                        <wps:cNvPr id="21" name="直線コネクタ 21"/>
+                        <wps:cNvCnPr/>
+                        <wps:spPr>
+                          <a:xfrm flipV="1">
+                            <a:off x="0" y="304800"/>
+                            <a:ext cx="6119640" cy="2540"/>
+                          </a:xfrm>
+                          <a:prstGeom prst="line">
+                            <a:avLst/>
+                          </a:prstGeom>
+                          <a:ln w="12700">
+                            <a:solidFill>
+                              <a:schemeClr val="tx2"/>
+                            </a:solidFill>
+                          </a:ln>
+                        </wps:spPr>
+                        <wps:style>
+                          <a:lnRef idx="1">
+                            <a:schemeClr val="accent1"/>
+                          </a:lnRef>
+                          <a:fillRef idx="0">
+                            <a:schemeClr val="accent1"/>
+                          </a:fillRef>
+                          <a:effectRef idx="0">
+                            <a:schemeClr val="accent1"/>
+                          </a:effectRef>
+                          <a:fontRef idx="minor">
+                            <a:schemeClr val="tx1"/>
+                          </a:fontRef>
+                        </wps:style>
+                        <wps:bodyPr/>
+                      </wps:wsp>
+                      <wps:wsp>
+                        <wps:cNvPr id="22" name="テキスト ボックス 22"/>
+                        <wps:cNvSpPr txBox="1"/>
+                        <wps:spPr>
+                          <a:xfrm>
+                            <a:off x="0" y="32825"/>
+                            <a:ext cx="6057900" cy="279400"/>
+                          </a:xfrm>
+                          <a:prstGeom prst="rect">
+                            <a:avLst/>
+                          </a:prstGeom>
+                          <a:noFill/>
+                          <a:ln>
+                            <a:noFill/>
+                          </a:ln>
+                          <a:effectLst/>
+                        </wps:spPr>
+                        <wps:style>
+                          <a:lnRef idx="0">
+                            <a:schemeClr val="accent1"/>
+                          </a:lnRef>
+                          <a:fillRef idx="0">
+                            <a:schemeClr val="accent1"/>
+                          </a:fillRef>
+                          <a:effectRef idx="0">
+                            <a:schemeClr val="accent1"/>
+                          </a:effectRef>
+                          <a:fontRef idx="minor">
+                            <a:schemeClr val="dk1"/>
+                          </a:fontRef>
+                        </wps:style>
+                        <wps:txbx>
+                          <w:txbxContent>
+                            <w:p>
+                              <w:pPr>
+                                <w:rPr>
+                                  <w:b/>
+                                  <w:sz w:val="30"/>
+                                  <w:szCs w:val="30"/>
+                                </w:rPr>
+                              </w:pPr>
+                              <w:r>
+                                <w:rPr>
+                                  <w:b/>
+                                  <w:sz w:val="30"/>
+                                  <w:szCs w:val="30"/>
+                                </w:rPr>
+                                <w:t>ACTIVITIES/HONORS</w:t>
+                              </w:r>
+                            </w:p>
+                          </w:txbxContent>
+                        </wps:txbx>
+                        <wps:bodyPr rot="0" spcFirstLastPara="0" vertOverflow="overflow" horzOverflow="overflow" vert="horz" wrap="square" lIns="0" tIns="10800" rIns="91440" bIns="45720" numCol="1" spcCol="0" rtlCol="0" fromWordArt="0" anchor="t" anchorCtr="0" forceAA="0" compatLnSpc="1">
+                          <a:prstTxWarp prst="textNoShape">
+                            <a:avLst/>
+                          </a:prstTxWarp>
+                          <a:noAutofit/>
+                        </wps:bodyPr>
+                      </wps:wsp>
+                    </wpg:wgp>
+                  </a:graphicData>
+                </a:graphic>
+              </wp:inline>
+            </w:drawing>
+          </mc:Choice>
+          <mc:Fallback>
+            <w:pict>
+              <v:group w14:anchorId="105201D5" id="図形グループ 19" o:spid="_x0000_s1038" style="width:483.05pt;height:24.3pt;mso-position-horizontal-relative:char;mso-position-vertical-relative:line" coordorigin=",2540" coordsize="6119640,309685" o:gfxdata="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">
+                <v:line id="直線コネクタ 20" o:spid="_x0000_s1039" style="position:absolute;visibility:visible;mso-wrap-style:square" from="0,2540" to="6119640,22129" o:connectortype="straight" o:gfxdata="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" strokecolor="#4b3a2e [3215]" strokeweight="1.5pt">
+                  <v:stroke joinstyle="miter"/>
+                </v:line>
+                <v:line id="直線コネクタ 21" o:spid="_x0000_s1040" style="position:absolute;flip:y;visibility:visible;mso-wrap-style:square" from="0,304800" to="6119640,307340" o:connectortype="straight" o:gfxdata="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" strokecolor="#4b3a2e [3215]" strokeweight="1pt">
+                  <v:stroke joinstyle="miter"/>
+                </v:line>
+                <v:shape id="テキスト ボックス 22" o:spid="_x0000_s1041" type="#_x0000_t202" style="position:absolute;top:32825;width:6057900;height:279400;visibility:visible;mso-wrap-style:square;v-text-anchor:top" o:gfxdata="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" filled="f" stroked="f">
+                  <v:textbox inset="0,.3mm">
+                    <w:txbxContent>
+                      <w:p>
+                        <w:pPr>
+                          <w:rPr>
+                            <w:b/>
+                            <w:sz w:val="30"/>
+                            <w:szCs w:val="30"/>
+                          </w:rPr>
+                        </w:pPr>
+                        <w:r>
+                          <w:rPr>
+                            <w:b/>
+                            <w:sz w:val="30"/>
+                            <w:szCs w:val="30"/>
+                          </w:rPr>
+                          <w:t>ACTIVITIES/HONORS</w:t>
+                        </w:r>
+                      </w:p>
+                    </w:txbxContent>
+                  </v:textbox>
+                </v:shape>
+                <w10:anchorlock/>
+              </v:group>
+            </w:pict>
+          </mc:Fallback>
+        </mc:AlternateContent>
+      </w:r>
+    </w:p>
+    <w:p>
+      <w:pPr>
+        <w:pStyle w:val="af3"/>
+        <w:rPr>
+          <w:rFonts w:ascii="Times New Roman" w:eastAsia="Times New Roman" w:hAnsi="Times New Roman" w:cs="Times New Roman"/>
+        </w:rPr>
+      </w:pPr>
+      <w:r>
+        <w:rPr>
+          <w:rFonts w:ascii="Times New Roman" w:eastAsia="Times New Roman" w:hAnsi="Times New Roman" w:cs="Times New Roman"/>
+        </w:rPr>
+        <w:t xml:space="preserve">Mentor, Summer Camp2015 in SOFTOPIA JAPAN,2016 </w:t>
+      </w:r>
+    </w:p>
+    <w:p>
+      <w:pPr>
+        <w:pStyle w:val="af3"/>
+        <w:rPr>
+          <w:rFonts w:ascii="Times New Roman" w:eastAsia="Times New Roman" w:hAnsi="Times New Roman" w:cs="Times New Roman"/>
+        </w:rPr>
+      </w:pPr>
+      <w:r>
+        <w:rPr>
+          <w:rFonts w:ascii="Times New Roman" w:eastAsia="Times New Roman" w:hAnsi="Times New Roman" w:cs="Times New Roman"/>
+        </w:rPr>
+        <w:t xml:space="preserve">Mentor, Summer Camp2015 in SOFTOPIA JAPAN,2015 </w:t>
+      </w:r>
+    </w:p>
+    <w:p>
+      <w:pPr>
+        <w:pStyle w:val="af3"/>
+        <w:rPr>
+          <w:rFonts w:ascii="Times New Roman" w:eastAsia="Times New Roman" w:hAnsi="Times New Roman" w:cs="Times New Roman"/>
+        </w:rPr>
+      </w:pPr>
+      <w:r>
+        <w:rPr>
+          <w:rFonts w:ascii="Times New Roman" w:eastAsia="Times New Roman" w:hAnsi="Times New Roman" w:cs="Times New Roman"/>
+        </w:rPr>
+        <w:t>Volunteer, JSAI Annual Conference, 2015</w:t>
+      </w:r>
+    </w:p>
+    <w:p>
+      <w:pPr>
+        <w:pStyle w:val="af3"/>
+        <w:rPr>
+          <w:rFonts w:ascii="Times New Roman" w:eastAsia="Times New Roman" w:hAnsi="Times New Roman" w:cs="Times New Roman"/>
+        </w:rPr>
+      </w:pPr>
+    </w:p>
+    <w:p>
+      <w:pPr>
+        <w:pStyle w:val="af3"/>
+        <w:rPr>
+          <w:rFonts w:ascii="Times New Roman" w:eastAsia="Times New Roman" w:hAnsi="Times New Roman" w:cs="Times New Roman"/>
+        </w:rPr>
+      </w:pPr>
+      <w:r>
+        <w:rPr>
+          <w:noProof/>
+        </w:rPr>
+        <mc:AlternateContent>
+          <mc:Choice Requires="wpg">
+            <w:drawing>
+              <wp:inline distT="0" distB="0" distL="0" distR="0" wp14:anchorId="23ED4E44" wp14:editId="3D6BAAC2">
+                <wp:extent cx="6134735" cy="308654"/>
+                <wp:effectExtent l="0" t="0" r="37465" b="46990"/>
+                <wp:docPr id="23" name="図形グループ 23"/>
+                <wp:cNvGraphicFramePr/>
+                <a:graphic xmlns:a="http://schemas.openxmlformats.org/drawingml/2006/main">
+                  <a:graphicData uri="http://schemas.microsoft.com/office/word/2010/wordprocessingGroup">
+                    <wpg:wgp>
+                      <wpg:cNvGrpSpPr/>
+                      <wpg:grpSpPr>
+                        <a:xfrm>
+                          <a:off x="0" y="0"/>
+                          <a:ext cx="6134735" cy="308654"/>
+                          <a:chOff x="0" y="2540"/>
+                          <a:chExt cx="6119640" cy="309685"/>
+                        </a:xfrm>
+                      </wpg:grpSpPr>
+                      <wps:wsp>
+                        <wps:cNvPr id="24" name="直線コネクタ 24"/>
+                        <wps:cNvCnPr/>
+                        <wps:spPr>
+                          <a:xfrm>
+                            <a:off x="0" y="2540"/>
+                            <a:ext cx="6119640" cy="19589"/>
+                          </a:xfrm>
+                          <a:prstGeom prst="line">
+                            <a:avLst/>
+                          </a:prstGeom>
+                          <a:ln w="19050">
+                            <a:solidFill>
+                              <a:schemeClr val="tx2"/>
+                            </a:solidFill>
+                          </a:ln>
+                        </wps:spPr>
+                        <wps:style>
+                          <a:lnRef idx="1">
+                            <a:schemeClr val="accent1"/>
+                          </a:lnRef>
+                          <a:fillRef idx="0">
+                            <a:schemeClr val="accent1"/>
+                          </a:fillRef>
+                          <a:effectRef idx="0">
+                            <a:schemeClr val="accent1"/>
+                          </a:effectRef>
+                          <a:fontRef idx="minor">
+                            <a:schemeClr val="tx1"/>
+                          </a:fontRef>
+                        </wps:style>
+                        <wps:bodyPr/>
+                      </wps:wsp>
+                      <wps:wsp>
+                        <wps:cNvPr id="25" name="直線コネクタ 25"/>
+                        <wps:cNvCnPr/>
+                        <wps:spPr>
+                          <a:xfrm flipV="1">
+                            <a:off x="0" y="304800"/>
+                            <a:ext cx="6119640" cy="2540"/>
+                          </a:xfrm>
+                          <a:prstGeom prst="line">
+                            <a:avLst/>
+                          </a:prstGeom>
+                          <a:ln w="12700">
+                            <a:solidFill>
+                              <a:schemeClr val="tx2"/>
+                            </a:solidFill>
+                          </a:ln>
+                        </wps:spPr>
+                        <wps:style>
+                          <a:lnRef idx="1">
+                            <a:schemeClr val="accent1"/>
+                          </a:lnRef>
+                          <a:fillRef idx="0">
+                            <a:schemeClr val="accent1"/>
+                          </a:fillRef>
+                          <a:effectRef idx="0">
+                            <a:schemeClr val="accent1"/>
+                          </a:effectRef>
+                          <a:fontRef idx="minor">
+                            <a:schemeClr val="tx1"/>
+                          </a:fontRef>
+                        </wps:style>
+                        <wps:bodyPr/>
+                      </wps:wsp>
+                      <wps:wsp>
+                        <wps:cNvPr id="26" name="テキスト ボックス 26"/>
+                        <wps:cNvSpPr txBox="1"/>
+                        <wps:spPr>
+                          <a:xfrm>
+                            <a:off x="0" y="32825"/>
+                            <a:ext cx="6057900" cy="279400"/>
+                          </a:xfrm>
+                          <a:prstGeom prst="rect">
+                            <a:avLst/>
+                          </a:prstGeom>
+                          <a:noFill/>
+                          <a:ln>
+                            <a:noFill/>
+                          </a:ln>
+                          <a:effectLst/>
+                        </wps:spPr>
+                        <wps:style>
+                          <a:lnRef idx="0">
+                            <a:schemeClr val="accent1"/>
+                          </a:lnRef>
+                          <a:fillRef idx="0">
+                            <a:schemeClr val="accent1"/>
+                          </a:fillRef>
+                          <a:effectRef idx="0">
+                            <a:schemeClr val="accent1"/>
+                          </a:effectRef>
+                          <a:fontRef idx="minor">
+                            <a:schemeClr val="dk1"/>
+                          </a:fontRef>
+                        </wps:style>
+                        <wps:txbx>
+                          <w:txbxContent>
+                            <w:p>
+                              <w:pPr>
+                                <w:rPr>
+                                  <w:b/>
+                                  <w:sz w:val="30"/>
+                                  <w:szCs w:val="30"/>
+                                </w:rPr>
+                              </w:pPr>
+                              <w:r>
+                                <w:rPr>
+                                  <w:b/>
+                                  <w:sz w:val="30"/>
+                                  <w:szCs w:val="30"/>
+                                </w:rPr>
+                                <w:t>INTERESTS/SKILLS</w:t>
+                              </w:r>
+                            </w:p>
+                          </w:txbxContent>
+                        </wps:txbx>
+                        <wps:bodyPr rot="0" spcFirstLastPara="0" vertOverflow="overflow" horzOverflow="overflow" vert="horz" wrap="square" lIns="0" tIns="10800" rIns="91440" bIns="45720" numCol="1" spcCol="0" rtlCol="0" fromWordArt="0" anchor="t" anchorCtr="0" forceAA="0" compatLnSpc="1">
+                          <a:prstTxWarp prst="textNoShape">
+                            <a:avLst/>
+                          </a:prstTxWarp>
+                          <a:noAutofit/>
+                        </wps:bodyPr>
+                      </wps:wsp>
+                    </wpg:wgp>
+                  </a:graphicData>
+                </a:graphic>
+              </wp:inline>
+            </w:drawing>
+          </mc:Choice>
+          <mc:Fallback>
+            <w:pict>
+              <v:group w14:anchorId="23ED4E44" id="図形グループ 23" o:spid="_x0000_s1042" style="width:483.05pt;height:24.3pt;mso-position-horizontal-relative:char;mso-position-vertical-relative:line" coordorigin=",2540" coordsize="6119640,309685" o:gfxdata="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">
+                <v:line id="直線コネクタ 24" o:spid="_x0000_s1043" style="position:absolute;visibility:visible;mso-wrap-style:square" from="0,2540" to="6119640,22129" o:connectortype="straight" o:gfxdata="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" strokecolor="#4b3a2e [3215]" strokeweight="1.5pt">
+                  <v:stroke joinstyle="miter"/>
+                </v:line>
+                <v:line id="直線コネクタ 25" o:spid="_x0000_s1044" style="position:absolute;flip:y;visibility:visible;mso-wrap-style:square" from="0,304800" to="6119640,307340" o:connectortype="straight" o:gfxdata="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" strokecolor="#4b3a2e [3215]" strokeweight="1pt">
+                  <v:stroke joinstyle="miter"/>
+                </v:line>
+                <v:shape id="テキスト ボックス 26" o:spid="_x0000_s1045" type="#_x0000_t202" style="position:absolute;top:32825;width:6057900;height:279400;visibility:visible;mso-wrap-style:square;v-text-anchor:top" o:gfxdata="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" filled="f" stroked="f">
+                  <v:textbox inset="0,.3mm">
+                    <w:txbxContent>
+                      <w:p>
+                        <w:pPr>
+                          <w:rPr>
+                            <w:b/>
+                            <w:sz w:val="30"/>
+                            <w:szCs w:val="30"/>
+                          </w:rPr>
+                        </w:pPr>
+                        <w:r>
+                          <w:rPr>
+                            <w:b/>
+                            <w:sz w:val="30"/>
+                            <w:szCs w:val="30"/>
+                          </w:rPr>
+                          <w:t>INTERESTS/SKILLS</w:t>
+                        </w:r>
+                      </w:p>
+                    </w:txbxContent>
+                  </v:textbox>
+                </v:shape>
+                <w10:anchorlock/>
+              </v:group>
+            </w:pict>
+          </mc:Fallback>
+        </mc:AlternateContent>
+      </w:r>
+    </w:p>
+    <w:p>
+      <w:pPr>
+        <w:pStyle w:val="af3"/>
+        <w:rPr>
+          <w:rFonts w:ascii="Times New Roman" w:eastAsia="Times New Roman" w:hAnsi="Times New Roman" w:cs="Times New Roman"/>
+        </w:rPr>
+      </w:pPr>
+      <w:r>
+        <w:rPr>
+          <w:rFonts w:ascii="Times New Roman" w:eastAsia="Times New Roman" w:hAnsi="Times New Roman" w:cs="Times New Roman"/>
+        </w:rPr>
+        <w:t xml:space="preserve">Working knowledge of Swift, Objective-C </w:t>
+      </w:r>
+    </w:p>
+    <w:p>
+      <w:pPr>
+        <w:pStyle w:val="af3"/>
+        <w:rPr>
+          <w:rFonts w:ascii="Times New Roman" w:eastAsia="Times New Roman" w:hAnsi="Times New Roman" w:cs="Times New Roman"/>
+        </w:rPr>
+      </w:pPr>
+      <w:r>
+        <w:rPr>
+          <w:rFonts w:ascii="Times New Roman" w:eastAsia="Times New Roman" w:hAnsi="Times New Roman" w:cs="Times New Roman"/>
+        </w:rPr>
+        <w:t xml:space="preserve">Usually using Node.js, C#(Unity), Processing, Java, Python / </w:t>
+      </w:r>
+      <w:proofErr w:type="spellStart"/>
+      <w:r>
+        <w:rPr>
+          <w:rFonts w:ascii="Times New Roman" w:eastAsia="Times New Roman" w:hAnsi="Times New Roman" w:cs="Times New Roman"/>
+        </w:rPr>
+        <w:t>Xcode</w:t>
+      </w:r>
+      <w:proofErr w:type="spellEnd"/>
+      <w:r>
+        <w:rPr>
+          <w:rFonts w:ascii="Times New Roman" w:eastAsia="Times New Roman" w:hAnsi="Times New Roman" w:cs="Times New Roman"/>
+        </w:rPr>
+        <w:t>, Atom, Illustrator</w:t>
+      </w:r>
+    </w:p>
     <w:sectPr>
-      <w:headerReference w:type="default" r:id="rId8"/>
-      <w:footerReference w:type="default" r:id="rId9"/>
-      <w:headerReference w:type="first" r:id="rId10"/>
+      <w:headerReference w:type="default" r:id="rId9"/>
+      <w:footerReference w:type="default" r:id="rId10"/>
+      <w:headerReference w:type="first" r:id="rId11"/>
       <w:pgSz w:w="11907" w:h="16839" w:code="9"/>
       <w:pgMar w:top="1152" w:right="1123" w:bottom="1195" w:left="1123" w:header="432" w:footer="720" w:gutter="0"/>
       <w:cols w:space="720"/>
@@ -1323,6 +2206,7 @@
     <w:lsdException w:name="HTML Sample" w:semiHidden="1" w:unhideWhenUsed="1"/>
     <w:lsdException w:name="HTML Typewriter" w:semiHidden="1" w:unhideWhenUsed="1"/>
     <w:lsdException w:name="HTML Variable" w:semiHidden="1" w:unhideWhenUsed="1"/>
+    <w:lsdException w:name="Normal Table" w:semiHidden="1" w:unhideWhenUsed="1"/>
     <w:lsdException w:name="annotation subject" w:semiHidden="1" w:unhideWhenUsed="1"/>
     <w:lsdException w:name="No List" w:semiHidden="1" w:unhideWhenUsed="1"/>
     <w:lsdException w:name="Outline List 1" w:semiHidden="1" w:unhideWhenUsed="1"/>
@@ -1368,9 +2252,11 @@
     <w:lsdException w:name="Table Subtle 1" w:semiHidden="1" w:unhideWhenUsed="1"/>
     <w:lsdException w:name="Table Subtle 2" w:semiHidden="1" w:unhideWhenUsed="1"/>
     <w:lsdException w:name="Table Web 1" w:semiHidden="1" w:unhideWhenUsed="1"/>
+    <w:lsdException w:name="Table Web 2" w:semiHidden="1" w:unhideWhenUsed="1"/>
     <w:lsdException w:name="Table Web 3" w:semiHidden="1" w:unhideWhenUsed="1"/>
     <w:lsdException w:name="Balloon Text" w:semiHidden="1" w:unhideWhenUsed="1"/>
     <w:lsdException w:name="Table Grid" w:uiPriority="39"/>
+    <w:lsdException w:name="Table Theme" w:semiHidden="1" w:unhideWhenUsed="1"/>
     <w:lsdException w:name="Placeholder Text" w:semiHidden="1"/>
     <w:lsdException w:name="No Spacing" w:semiHidden="1" w:uiPriority="1" w:unhideWhenUsed="1" w:qFormat="1"/>
     <w:lsdException w:name="Light Shading" w:uiPriority="60"/>
@@ -2219,715 +3105,6 @@
     </w:rPr>
   </w:style>
 </w:styles>
-</file>
-
-<file path=word/glossary/document.xml><?xml version="1.0" encoding="utf-8"?>
-<w:glossaryDocument xmlns:wpc="http://schemas.microsoft.com/office/word/2010/wordprocessingCanvas" xmlns:mo="http://schemas.microsoft.com/office/mac/office/2008/main" xmlns:mc="http://schemas.openxmlformats.org/markup-compatibility/2006" xmlns:mv="urn:schemas-microsoft-com:mac:vml" xmlns:o="urn:schemas-microsoft-com:office:office" xmlns:r="http://schemas.openxmlformats.org/officeDocument/2006/relationships" xmlns:m="http://schemas.openxmlformats.org/officeDocument/2006/math" xmlns:v="urn:schemas-microsoft-com:vml" xmlns:wp14="http://schemas.microsoft.com/office/word/2010/wordprocessingDrawing" xmlns:wp="http://schemas.openxmlformats.org/drawingml/2006/wordprocessingDrawing" xmlns:w10="urn:schemas-microsoft-com:office:word" xmlns:w="http://schemas.openxmlformats.org/wordprocessingml/2006/main" xmlns:w14="http://schemas.microsoft.com/office/word/2010/wordml" xmlns:w15="http://schemas.microsoft.com/office/word/2012/wordml" xmlns:wpg="http://schemas.microsoft.com/office/word/2010/wordprocessingGroup" xmlns:wpi="http://schemas.microsoft.com/office/word/2010/wordprocessingInk" xmlns:wne="http://schemas.microsoft.com/office/word/2006/wordml" xmlns:wps="http://schemas.microsoft.com/office/word/2010/wordprocessingShape" mc:Ignorable="w14 w15 wp14"/>
-</file>
-
-<file path=word/glossary/fontTable.xml><?xml version="1.0" encoding="utf-8"?>
-<w:fonts xmlns:mc="http://schemas.openxmlformats.org/markup-compatibility/2006" xmlns:r="http://schemas.openxmlformats.org/officeDocument/2006/relationships" xmlns:w="http://schemas.openxmlformats.org/wordprocessingml/2006/main" xmlns:w14="http://schemas.microsoft.com/office/word/2010/wordml" xmlns:w15="http://schemas.microsoft.com/office/word/2012/wordml" mc:Ignorable="w14 w15">
-  <w:font w:name="Symbol">
-    <w:panose1 w:val="05050102010706020507"/>
-    <w:charset w:val="02"/>
-    <w:family w:val="auto"/>
-    <w:pitch w:val="variable"/>
-    <w:sig w:usb0="00000000" w:usb1="10000000" w:usb2="00000000" w:usb3="00000000" w:csb0="80000000" w:csb1="00000000"/>
-  </w:font>
-  <w:font w:name="Times New Roman">
-    <w:panose1 w:val="02020603050405020304"/>
-    <w:charset w:val="00"/>
-    <w:family w:val="auto"/>
-    <w:pitch w:val="variable"/>
-    <w:sig w:usb0="E0002AEF" w:usb1="C0007841" w:usb2="00000009" w:usb3="00000000" w:csb0="000001FF" w:csb1="00000000"/>
-  </w:font>
-  <w:font w:name="Century Gothic">
-    <w:panose1 w:val="020B0502020202020204"/>
-    <w:charset w:val="00"/>
-    <w:family w:val="auto"/>
-    <w:pitch w:val="variable"/>
-    <w:sig w:usb0="00000287" w:usb1="00000000" w:usb2="00000000" w:usb3="00000000" w:csb0="0000009F" w:csb1="00000000"/>
-  </w:font>
-  <w:font w:name="メイリオ">
-    <w:charset w:val="80"/>
-    <w:family w:val="auto"/>
-    <w:pitch w:val="variable"/>
-    <w:sig w:usb0="E00002FF" w:usb1="6AC7FFFF" w:usb2="08000012" w:usb3="00000000" w:csb0="0002009F" w:csb1="00000000"/>
-  </w:font>
-  <w:font w:name="Cordia New">
-    <w:panose1 w:val="020B0304020202020204"/>
-    <w:charset w:val="00"/>
-    <w:family w:val="auto"/>
-    <w:pitch w:val="variable"/>
-    <w:sig w:usb0="81000003" w:usb1="00000000" w:usb2="00000000" w:usb3="00000000" w:csb0="00010001" w:csb1="00000000"/>
-  </w:font>
-  <w:font w:name="Angsana New">
-    <w:panose1 w:val="02020603050405020304"/>
-    <w:charset w:val="00"/>
-    <w:family w:val="auto"/>
-    <w:pitch w:val="variable"/>
-    <w:sig w:usb0="81000003" w:usb1="00000000" w:usb2="00000000" w:usb3="00000000" w:csb0="00010001" w:csb1="00000000"/>
-  </w:font>
-  <w:font w:name="Arial">
-    <w:panose1 w:val="020B0604020202020204"/>
-    <w:charset w:val="00"/>
-    <w:family w:val="auto"/>
-    <w:pitch w:val="variable"/>
-    <w:sig w:usb0="E0002AFF" w:usb1="C0007843" w:usb2="00000009" w:usb3="00000000" w:csb0="000001FF" w:csb1="00000000"/>
-  </w:font>
-  <w:font w:name="Yu Mincho">
-    <w:panose1 w:val="02020400000000000000"/>
-    <w:charset w:val="80"/>
-    <w:family w:val="auto"/>
-    <w:pitch w:val="variable"/>
-    <w:sig w:usb0="800002E7" w:usb1="2AC7FCFF" w:usb2="00000012" w:usb3="00000000" w:csb0="0002009F" w:csb1="00000000"/>
-  </w:font>
-  <w:font w:name="Yu Gothic Light">
-    <w:panose1 w:val="020B0300000000000000"/>
-    <w:charset w:val="80"/>
-    <w:family w:val="auto"/>
-    <w:pitch w:val="variable"/>
-    <w:sig w:usb0="E00002FF" w:usb1="2AC7FDFF" w:usb2="00000016" w:usb3="00000000" w:csb0="0002009F" w:csb1="00000000"/>
-  </w:font>
-</w:fonts>
-</file>
-
-<file path=word/glossary/settings.xml><?xml version="1.0" encoding="utf-8"?>
-<w:settings xmlns:mc="http://schemas.openxmlformats.org/markup-compatibility/2006" xmlns:o="urn:schemas-microsoft-com:office:office" xmlns:r="http://schemas.openxmlformats.org/officeDocument/2006/relationships" xmlns:m="http://schemas.openxmlformats.org/officeDocument/2006/math" xmlns:v="urn:schemas-microsoft-com:vml" xmlns:w10="urn:schemas-microsoft-com:office:word" xmlns:w="http://schemas.openxmlformats.org/wordprocessingml/2006/main" xmlns:w14="http://schemas.microsoft.com/office/word/2010/wordml" xmlns:w15="http://schemas.microsoft.com/office/word/2012/wordml" xmlns:sl="http://schemas.openxmlformats.org/schemaLibrary/2006/main" mc:Ignorable="w14 w15">
-  <w:view w:val="normal"/>
-  <w:bordersDoNotSurroundHeader/>
-  <w:bordersDoNotSurroundFooter/>
-  <w:defaultTabStop w:val="960"/>
-  <w:drawingGridVerticalSpacing w:val="200"/>
-  <w:displayHorizontalDrawingGridEvery w:val="0"/>
-  <w:displayVerticalDrawingGridEvery w:val="2"/>
-  <w:characterSpacingControl w:val="compressPunctuation"/>
-  <w:compat>
-    <w:spaceForUL/>
-    <w:balanceSingleByteDoubleByteWidth/>
-    <w:doNotLeaveBackslashAlone/>
-    <w:ulTrailSpace/>
-    <w:doNotExpandShiftReturn/>
-    <w:adjustLineHeightInTable/>
-    <w:useFELayout/>
-    <w:compatSetting w:name="compatibilityMode" w:uri="http://schemas.microsoft.com/office/word" w:val="15"/>
-    <w:compatSetting w:name="overrideTableStyleFontSizeAndJustification" w:uri="http://schemas.microsoft.com/office/word" w:val="1"/>
-    <w:compatSetting w:name="enableOpenTypeFeatures" w:uri="http://schemas.microsoft.com/office/word" w:val="1"/>
-    <w:compatSetting w:name="doNotFlipMirrorIndents" w:uri="http://schemas.microsoft.com/office/word" w:val="1"/>
-    <w:compatSetting w:name="differentiateMultirowTableHeaders" w:uri="http://schemas.microsoft.com/office/word" w:val="1"/>
-  </w:compat>
-  <w:rsids>
-    <w:rsidRoot w:val="0095183F"/>
-    <w:rsid w:val="003D029D"/>
-    <w:rsid w:val="0095183F"/>
-  </w:rsids>
-  <m:mathPr>
-    <m:mathFont m:val="Cambria Math"/>
-    <m:brkBin m:val="before"/>
-    <m:brkBinSub m:val="--"/>
-    <m:smallFrac m:val="0"/>
-    <m:dispDef/>
-    <m:lMargin m:val="0"/>
-    <m:rMargin m:val="0"/>
-    <m:defJc m:val="centerGroup"/>
-    <m:wrapIndent m:val="1440"/>
-    <m:intLim m:val="subSup"/>
-    <m:naryLim m:val="undOvr"/>
-  </m:mathPr>
-  <w:themeFontLang w:val="en-US" w:eastAsia="ja-JP"/>
-  <w:clrSchemeMapping w:bg1="light1" w:t1="dark1" w:bg2="light2" w:t2="dark2" w:accent1="accent1" w:accent2="accent2" w:accent3="accent3" w:accent4="accent4" w:accent5="accent5" w:accent6="accent6" w:hyperlink="hyperlink" w:followedHyperlink="followedHyperlink"/>
-  <w:decimalSymbol w:val="."/>
-  <w:listSeparator w:val=","/>
-  <w14:defaultImageDpi w14:val="32767"/>
-  <w15:chartTrackingRefBased/>
-</w:settings>
-</file>
-
-<file path=word/glossary/styles.xml><?xml version="1.0" encoding="utf-8"?>
-<w:styles xmlns:mc="http://schemas.openxmlformats.org/markup-compatibility/2006" xmlns:r="http://schemas.openxmlformats.org/officeDocument/2006/relationships" xmlns:w="http://schemas.openxmlformats.org/wordprocessingml/2006/main" xmlns:w14="http://schemas.microsoft.com/office/word/2010/wordml" xmlns:w15="http://schemas.microsoft.com/office/word/2012/wordml" mc:Ignorable="w14 w15">
-  <w:docDefaults>
-    <w:rPrDefault>
-      <w:rPr>
-        <w:rFonts w:asciiTheme="minorHAnsi" w:eastAsiaTheme="minorEastAsia" w:hAnsiTheme="minorHAnsi" w:cstheme="minorBidi"/>
-        <w:kern w:val="2"/>
-        <w:sz w:val="24"/>
-        <w:szCs w:val="24"/>
-        <w:lang w:val="en-US" w:eastAsia="ja-JP" w:bidi="ar-SA"/>
-      </w:rPr>
-    </w:rPrDefault>
-    <w:pPrDefault/>
-  </w:docDefaults>
-  <w:latentStyles w:defLockedState="0" w:defUIPriority="99" w:defSemiHidden="0" w:defUnhideWhenUsed="0" w:defQFormat="0" w:count="382">
-    <w:lsdException w:name="Normal" w:uiPriority="0" w:qFormat="1"/>
-    <w:lsdException w:name="heading 1" w:uiPriority="9" w:qFormat="1"/>
-    <w:lsdException w:name="heading 2" w:semiHidden="1" w:uiPriority="9" w:unhideWhenUsed="1" w:qFormat="1"/>
-    <w:lsdException w:name="heading 3" w:semiHidden="1" w:uiPriority="9" w:unhideWhenUsed="1" w:qFormat="1"/>
-    <w:lsdException w:name="heading 4" w:semiHidden="1" w:uiPriority="9" w:unhideWhenUsed="1" w:qFormat="1"/>
-    <w:lsdException w:name="heading 5" w:semiHidden="1" w:uiPriority="9" w:unhideWhenUsed="1" w:qFormat="1"/>
-    <w:lsdException w:name="heading 6" w:semiHidden="1" w:uiPriority="9" w:unhideWhenUsed="1" w:qFormat="1"/>
-    <w:lsdException w:name="heading 7" w:semiHidden="1" w:uiPriority="9" w:unhideWhenUsed="1" w:qFormat="1"/>
-    <w:lsdException w:name="heading 8" w:semiHidden="1" w:uiPriority="9" w:unhideWhenUsed="1" w:qFormat="1"/>
-    <w:lsdException w:name="heading 9" w:semiHidden="1" w:uiPriority="9" w:unhideWhenUsed="1" w:qFormat="1"/>
-    <w:lsdException w:name="index 1" w:semiHidden="1" w:unhideWhenUsed="1"/>
-    <w:lsdException w:name="index 2" w:semiHidden="1" w:unhideWhenUsed="1"/>
-    <w:lsdException w:name="index 3" w:semiHidden="1" w:unhideWhenUsed="1"/>
-    <w:lsdException w:name="index 4" w:semiHidden="1" w:unhideWhenUsed="1"/>
-    <w:lsdException w:name="index 5" w:semiHidden="1" w:unhideWhenUsed="1"/>
-    <w:lsdException w:name="index 6" w:semiHidden="1" w:unhideWhenUsed="1"/>
-    <w:lsdException w:name="index 7" w:semiHidden="1" w:unhideWhenUsed="1"/>
-    <w:lsdException w:name="index 8" w:semiHidden="1" w:unhideWhenUsed="1"/>
-    <w:lsdException w:name="index 9" w:semiHidden="1" w:unhideWhenUsed="1"/>
-    <w:lsdException w:name="toc 1" w:semiHidden="1" w:uiPriority="39" w:unhideWhenUsed="1"/>
-    <w:lsdException w:name="toc 2" w:semiHidden="1" w:uiPriority="39" w:unhideWhenUsed="1"/>
-    <w:lsdException w:name="toc 3" w:semiHidden="1" w:uiPriority="39" w:unhideWhenUsed="1"/>
-    <w:lsdException w:name="toc 4" w:semiHidden="1" w:uiPriority="39" w:unhideWhenUsed="1"/>
-    <w:lsdException w:name="toc 5" w:semiHidden="1" w:uiPriority="39" w:unhideWhenUsed="1"/>
-    <w:lsdException w:name="toc 6" w:semiHidden="1" w:uiPriority="39" w:unhideWhenUsed="1"/>
-    <w:lsdException w:name="toc 7" w:semiHidden="1" w:uiPriority="39" w:unhideWhenUsed="1"/>
-    <w:lsdException w:name="toc 8" w:semiHidden="1" w:uiPriority="39" w:unhideWhenUsed="1"/>
-    <w:lsdException w:name="toc 9" w:semiHidden="1" w:uiPriority="39" w:unhideWhenUsed="1"/>
-    <w:lsdException w:name="Normal Indent" w:semiHidden="1" w:unhideWhenUsed="1"/>
-    <w:lsdException w:name="footnote text" w:semiHidden="1" w:unhideWhenUsed="1"/>
-    <w:lsdException w:name="annotation text" w:semiHidden="1" w:unhideWhenUsed="1"/>
-    <w:lsdException w:name="header" w:semiHidden="1" w:unhideWhenUsed="1"/>
-    <w:lsdException w:name="footer" w:semiHidden="1" w:unhideWhenUsed="1"/>
-    <w:lsdException w:name="index heading" w:semiHidden="1" w:unhideWhenUsed="1"/>
-    <w:lsdException w:name="caption" w:semiHidden="1" w:uiPriority="35" w:unhideWhenUsed="1" w:qFormat="1"/>
-    <w:lsdException w:name="table of figures" w:semiHidden="1" w:unhideWhenUsed="1"/>
-    <w:lsdException w:name="envelope address" w:semiHidden="1" w:unhideWhenUsed="1"/>
-    <w:lsdException w:name="envelope return" w:semiHidden="1" w:unhideWhenUsed="1"/>
-    <w:lsdException w:name="footnote reference" w:semiHidden="1" w:unhideWhenUsed="1"/>
-    <w:lsdException w:name="annotation reference" w:semiHidden="1" w:unhideWhenUsed="1"/>
-    <w:lsdException w:name="line number" w:semiHidden="1" w:unhideWhenUsed="1"/>
-    <w:lsdException w:name="page number" w:semiHidden="1" w:unhideWhenUsed="1"/>
-    <w:lsdException w:name="endnote reference" w:semiHidden="1" w:unhideWhenUsed="1"/>
-    <w:lsdException w:name="endnote text" w:semiHidden="1" w:unhideWhenUsed="1"/>
-    <w:lsdException w:name="table of authorities" w:semiHidden="1" w:unhideWhenUsed="1"/>
-    <w:lsdException w:name="macro" w:semiHidden="1" w:unhideWhenUsed="1"/>
-    <w:lsdException w:name="toa heading" w:semiHidden="1" w:unhideWhenUsed="1"/>
-    <w:lsdException w:name="List" w:semiHidden="1" w:unhideWhenUsed="1"/>
-    <w:lsdException w:name="List Bullet" w:semiHidden="1" w:unhideWhenUsed="1"/>
-    <w:lsdException w:name="List Number" w:semiHidden="1" w:unhideWhenUsed="1"/>
-    <w:lsdException w:name="List 2" w:semiHidden="1" w:unhideWhenUsed="1"/>
-    <w:lsdException w:name="List 3" w:semiHidden="1" w:unhideWhenUsed="1"/>
-    <w:lsdException w:name="List 4" w:semiHidden="1" w:unhideWhenUsed="1"/>
-    <w:lsdException w:name="List 5" w:semiHidden="1" w:unhideWhenUsed="1"/>
-    <w:lsdException w:name="List Bullet 2" w:semiHidden="1" w:unhideWhenUsed="1"/>
-    <w:lsdException w:name="List Bullet 3" w:semiHidden="1" w:unhideWhenUsed="1"/>
-    <w:lsdException w:name="List Bullet 4" w:semiHidden="1" w:unhideWhenUsed="1"/>
-    <w:lsdException w:name="List Bullet 5" w:semiHidden="1" w:unhideWhenUsed="1"/>
-    <w:lsdException w:name="List Number 2" w:semiHidden="1" w:unhideWhenUsed="1"/>
-    <w:lsdException w:name="List Number 3" w:semiHidden="1" w:unhideWhenUsed="1"/>
-    <w:lsdException w:name="List Number 4" w:semiHidden="1" w:unhideWhenUsed="1"/>
-    <w:lsdException w:name="List Number 5" w:semiHidden="1" w:unhideWhenUsed="1"/>
-    <w:lsdException w:name="Title" w:uiPriority="10" w:qFormat="1"/>
-    <w:lsdException w:name="Closing" w:semiHidden="1" w:unhideWhenUsed="1"/>
-    <w:lsdException w:name="Signature" w:semiHidden="1" w:unhideWhenUsed="1"/>
-    <w:lsdException w:name="Default Paragraph Font" w:semiHidden="1" w:uiPriority="1" w:unhideWhenUsed="1"/>
-    <w:lsdException w:name="Body Text" w:semiHidden="1" w:unhideWhenUsed="1"/>
-    <w:lsdException w:name="Body Text Indent" w:semiHidden="1" w:unhideWhenUsed="1"/>
-    <w:lsdException w:name="List Continue" w:semiHidden="1" w:unhideWhenUsed="1"/>
-    <w:lsdException w:name="List Continue 2" w:semiHidden="1" w:unhideWhenUsed="1"/>
-    <w:lsdException w:name="List Continue 3" w:semiHidden="1" w:unhideWhenUsed="1"/>
-    <w:lsdException w:name="List Continue 4" w:semiHidden="1" w:unhideWhenUsed="1"/>
-    <w:lsdException w:name="List Continue 5" w:semiHidden="1" w:unhideWhenUsed="1"/>
-    <w:lsdException w:name="Message Header" w:semiHidden="1" w:unhideWhenUsed="1"/>
-    <w:lsdException w:name="Subtitle" w:uiPriority="11" w:qFormat="1"/>
-    <w:lsdException w:name="Salutation" w:semiHidden="1" w:unhideWhenUsed="1"/>
-    <w:lsdException w:name="Date" w:semiHidden="1" w:unhideWhenUsed="1"/>
-    <w:lsdException w:name="Body Text First Indent" w:semiHidden="1" w:unhideWhenUsed="1"/>
-    <w:lsdException w:name="Body Text First Indent 2" w:semiHidden="1" w:unhideWhenUsed="1"/>
-    <w:lsdException w:name="Note Heading" w:semiHidden="1" w:unhideWhenUsed="1"/>
-    <w:lsdException w:name="Body Text 2" w:semiHidden="1" w:unhideWhenUsed="1"/>
-    <w:lsdException w:name="Body Text 3" w:semiHidden="1" w:unhideWhenUsed="1"/>
-    <w:lsdException w:name="Body Text Indent 2" w:semiHidden="1" w:unhideWhenUsed="1"/>
-    <w:lsdException w:name="Body Text Indent 3" w:semiHidden="1" w:unhideWhenUsed="1"/>
-    <w:lsdException w:name="Block Text" w:semiHidden="1" w:unhideWhenUsed="1"/>
-    <w:lsdException w:name="Hyperlink" w:semiHidden="1" w:unhideWhenUsed="1"/>
-    <w:lsdException w:name="FollowedHyperlink" w:semiHidden="1" w:unhideWhenUsed="1"/>
-    <w:lsdException w:name="Strong" w:uiPriority="22" w:qFormat="1"/>
-    <w:lsdException w:name="Emphasis" w:uiPriority="20" w:qFormat="1"/>
-    <w:lsdException w:name="Document Map" w:semiHidden="1" w:unhideWhenUsed="1"/>
-    <w:lsdException w:name="Plain Text" w:semiHidden="1" w:unhideWhenUsed="1"/>
-    <w:lsdException w:name="E-mail Signature" w:semiHidden="1" w:unhideWhenUsed="1"/>
-    <w:lsdException w:name="HTML Top of Form" w:semiHidden="1" w:unhideWhenUsed="1"/>
-    <w:lsdException w:name="HTML Bottom of Form" w:semiHidden="1" w:unhideWhenUsed="1"/>
-    <w:lsdException w:name="Normal (Web)" w:semiHidden="1" w:unhideWhenUsed="1"/>
-    <w:lsdException w:name="HTML Acronym" w:semiHidden="1" w:unhideWhenUsed="1"/>
-    <w:lsdException w:name="HTML Address" w:semiHidden="1" w:unhideWhenUsed="1"/>
-    <w:lsdException w:name="HTML Cite" w:semiHidden="1" w:unhideWhenUsed="1"/>
-    <w:lsdException w:name="HTML Code" w:semiHidden="1" w:unhideWhenUsed="1"/>
-    <w:lsdException w:name="HTML Definition" w:semiHidden="1" w:unhideWhenUsed="1"/>
-    <w:lsdException w:name="HTML Keyboard" w:semiHidden="1" w:unhideWhenUsed="1"/>
-    <w:lsdException w:name="HTML Preformatted" w:semiHidden="1" w:unhideWhenUsed="1"/>
-    <w:lsdException w:name="HTML Sample" w:semiHidden="1" w:unhideWhenUsed="1"/>
-    <w:lsdException w:name="HTML Typewriter" w:semiHidden="1" w:unhideWhenUsed="1"/>
-    <w:lsdException w:name="HTML Variable" w:semiHidden="1" w:unhideWhenUsed="1"/>
-    <w:lsdException w:name="Normal Table" w:semiHidden="1" w:unhideWhenUsed="1"/>
-    <w:lsdException w:name="annotation subject" w:semiHidden="1" w:unhideWhenUsed="1"/>
-    <w:lsdException w:name="No List" w:semiHidden="1" w:unhideWhenUsed="1"/>
-    <w:lsdException w:name="Outline List 1" w:semiHidden="1" w:unhideWhenUsed="1"/>
-    <w:lsdException w:name="Outline List 2" w:semiHidden="1" w:unhideWhenUsed="1"/>
-    <w:lsdException w:name="Outline List 3" w:semiHidden="1" w:unhideWhenUsed="1"/>
-    <w:lsdException w:name="Table Simple 1" w:semiHidden="1" w:unhideWhenUsed="1"/>
-    <w:lsdException w:name="Table Simple 2" w:semiHidden="1" w:unhideWhenUsed="1"/>
-    <w:lsdException w:name="Table Simple 3" w:semiHidden="1" w:unhideWhenUsed="1"/>
-    <w:lsdException w:name="Table Classic 1" w:semiHidden="1" w:unhideWhenUsed="1"/>
-    <w:lsdException w:name="Table Classic 2" w:semiHidden="1" w:unhideWhenUsed="1"/>
-    <w:lsdException w:name="Table Classic 3" w:semiHidden="1" w:unhideWhenUsed="1"/>
-    <w:lsdException w:name="Table Classic 4" w:semiHidden="1" w:unhideWhenUsed="1"/>
-    <w:lsdException w:name="Table Colorful 1" w:semiHidden="1" w:unhideWhenUsed="1"/>
-    <w:lsdException w:name="Table Colorful 2" w:semiHidden="1" w:unhideWhenUsed="1"/>
-    <w:lsdException w:name="Table Colorful 3" w:semiHidden="1" w:unhideWhenUsed="1"/>
-    <w:lsdException w:name="Table Columns 1" w:semiHidden="1" w:unhideWhenUsed="1"/>
-    <w:lsdException w:name="Table Columns 2" w:semiHidden="1" w:unhideWhenUsed="1"/>
-    <w:lsdException w:name="Table Columns 3" w:semiHidden="1" w:unhideWhenUsed="1"/>
-    <w:lsdException w:name="Table Columns 4" w:semiHidden="1" w:unhideWhenUsed="1"/>
-    <w:lsdException w:name="Table Columns 5" w:semiHidden="1" w:unhideWhenUsed="1"/>
-    <w:lsdException w:name="Table Grid 1" w:semiHidden="1" w:unhideWhenUsed="1"/>
-    <w:lsdException w:name="Table Grid 2" w:semiHidden="1" w:unhideWhenUsed="1"/>
-    <w:lsdException w:name="Table Grid 3" w:semiHidden="1" w:unhideWhenUsed="1"/>
-    <w:lsdException w:name="Table Grid 4" w:semiHidden="1" w:unhideWhenUsed="1"/>
-    <w:lsdException w:name="Table Grid 5" w:semiHidden="1" w:unhideWhenUsed="1"/>
-    <w:lsdException w:name="Table Grid 6" w:semiHidden="1" w:unhideWhenUsed="1"/>
-    <w:lsdException w:name="Table Grid 7" w:semiHidden="1" w:unhideWhenUsed="1"/>
-    <w:lsdException w:name="Table Grid 8" w:semiHidden="1" w:unhideWhenUsed="1"/>
-    <w:lsdException w:name="Table List 1" w:semiHidden="1" w:unhideWhenUsed="1"/>
-    <w:lsdException w:name="Table List 2" w:semiHidden="1" w:unhideWhenUsed="1"/>
-    <w:lsdException w:name="Table List 3" w:semiHidden="1" w:unhideWhenUsed="1"/>
-    <w:lsdException w:name="Table List 4" w:semiHidden="1" w:unhideWhenUsed="1"/>
-    <w:lsdException w:name="Table List 5" w:semiHidden="1" w:unhideWhenUsed="1"/>
-    <w:lsdException w:name="Table List 6" w:semiHidden="1" w:unhideWhenUsed="1"/>
-    <w:lsdException w:name="Table List 7" w:semiHidden="1" w:unhideWhenUsed="1"/>
-    <w:lsdException w:name="Table List 8" w:semiHidden="1" w:unhideWhenUsed="1"/>
-    <w:lsdException w:name="Table 3D effects 1" w:semiHidden="1" w:unhideWhenUsed="1"/>
-    <w:lsdException w:name="Table 3D effects 2" w:semiHidden="1" w:unhideWhenUsed="1"/>
-    <w:lsdException w:name="Table 3D effects 3" w:semiHidden="1" w:unhideWhenUsed="1"/>
-    <w:lsdException w:name="Table Contemporary" w:semiHidden="1" w:unhideWhenUsed="1"/>
-    <w:lsdException w:name="Table Elegant" w:semiHidden="1" w:unhideWhenUsed="1"/>
-    <w:lsdException w:name="Table Professional" w:semiHidden="1" w:unhideWhenUsed="1"/>
-    <w:lsdException w:name="Table Subtle 1" w:semiHidden="1" w:unhideWhenUsed="1"/>
-    <w:lsdException w:name="Table Subtle 2" w:semiHidden="1" w:unhideWhenUsed="1"/>
-    <w:lsdException w:name="Table Web 1" w:semiHidden="1" w:unhideWhenUsed="1"/>
-    <w:lsdException w:name="Table Web 2" w:semiHidden="1" w:unhideWhenUsed="1"/>
-    <w:lsdException w:name="Table Web 3" w:semiHidden="1" w:unhideWhenUsed="1"/>
-    <w:lsdException w:name="Balloon Text" w:semiHidden="1" w:unhideWhenUsed="1"/>
-    <w:lsdException w:name="Table Grid" w:uiPriority="39"/>
-    <w:lsdException w:name="Table Theme" w:semiHidden="1" w:unhideWhenUsed="1"/>
-    <w:lsdException w:name="Note Level 1" w:semiHidden="1" w:unhideWhenUsed="1"/>
-    <w:lsdException w:name="Note Level 2" w:semiHidden="1" w:unhideWhenUsed="1"/>
-    <w:lsdException w:name="Note Level 3" w:semiHidden="1" w:unhideWhenUsed="1"/>
-    <w:lsdException w:name="Note Level 4" w:semiHidden="1" w:unhideWhenUsed="1"/>
-    <w:lsdException w:name="Note Level 5" w:semiHidden="1" w:unhideWhenUsed="1"/>
-    <w:lsdException w:name="Note Level 6" w:semiHidden="1" w:unhideWhenUsed="1"/>
-    <w:lsdException w:name="Note Level 7" w:semiHidden="1" w:unhideWhenUsed="1"/>
-    <w:lsdException w:name="Note Level 8" w:semiHidden="1" w:unhideWhenUsed="1"/>
-    <w:lsdException w:name="Note Level 9" w:semiHidden="1" w:unhideWhenUsed="1"/>
-    <w:lsdException w:name="Placeholder Text" w:semiHidden="1"/>
-    <w:lsdException w:name="No Spacing" w:uiPriority="1" w:qFormat="1"/>
-    <w:lsdException w:name="Light Shading" w:uiPriority="60"/>
-    <w:lsdException w:name="Light List" w:uiPriority="61"/>
-    <w:lsdException w:name="Light Grid" w:uiPriority="62"/>
-    <w:lsdException w:name="Medium Shading 1" w:uiPriority="63"/>
-    <w:lsdException w:name="Medium Shading 2" w:uiPriority="64"/>
-    <w:lsdException w:name="Medium List 1" w:uiPriority="65"/>
-    <w:lsdException w:name="Medium List 2" w:uiPriority="66"/>
-    <w:lsdException w:name="Medium Grid 1" w:uiPriority="67"/>
-    <w:lsdException w:name="Medium Grid 2" w:uiPriority="68"/>
-    <w:lsdException w:name="Medium Grid 3" w:uiPriority="69"/>
-    <w:lsdException w:name="Dark List" w:uiPriority="70"/>
-    <w:lsdException w:name="Colorful Shading" w:uiPriority="71"/>
-    <w:lsdException w:name="Colorful List" w:uiPriority="72"/>
-    <w:lsdException w:name="Colorful Grid" w:uiPriority="73"/>
-    <w:lsdException w:name="Light Shading Accent 1" w:uiPriority="60"/>
-    <w:lsdException w:name="Light List Accent 1" w:uiPriority="61"/>
-    <w:lsdException w:name="Light Grid Accent 1" w:uiPriority="62"/>
-    <w:lsdException w:name="Medium Shading 1 Accent 1" w:uiPriority="63"/>
-    <w:lsdException w:name="Medium Shading 2 Accent 1" w:uiPriority="64"/>
-    <w:lsdException w:name="Medium List 1 Accent 1" w:uiPriority="65"/>
-    <w:lsdException w:name="Revision" w:semiHidden="1"/>
-    <w:lsdException w:name="List Paragraph" w:uiPriority="34" w:qFormat="1"/>
-    <w:lsdException w:name="Quote" w:uiPriority="29" w:qFormat="1"/>
-    <w:lsdException w:name="Intense Quote" w:uiPriority="30" w:qFormat="1"/>
-    <w:lsdException w:name="Medium List 2 Accent 1" w:uiPriority="66"/>
-    <w:lsdException w:name="Medium Grid 1 Accent 1" w:uiPriority="67"/>
-    <w:lsdException w:name="Medium Grid 2 Accent 1" w:uiPriority="68"/>
-    <w:lsdException w:name="Medium Grid 3 Accent 1" w:uiPriority="69"/>
-    <w:lsdException w:name="Dark List Accent 1" w:uiPriority="70"/>
-    <w:lsdException w:name="Colorful Shading Accent 1" w:uiPriority="71"/>
-    <w:lsdException w:name="Colorful List Accent 1" w:uiPriority="72"/>
-    <w:lsdException w:name="Colorful Grid Accent 1" w:uiPriority="73"/>
-    <w:lsdException w:name="Light Shading Accent 2" w:uiPriority="60"/>
-    <w:lsdException w:name="Light List Accent 2" w:uiPriority="61"/>
-    <w:lsdException w:name="Light Grid Accent 2" w:uiPriority="62"/>
-    <w:lsdException w:name="Medium Shading 1 Accent 2" w:uiPriority="63"/>
-    <w:lsdException w:name="Medium Shading 2 Accent 2" w:uiPriority="64"/>
-    <w:lsdException w:name="Medium List 1 Accent 2" w:uiPriority="65"/>
-    <w:lsdException w:name="Medium List 2 Accent 2" w:uiPriority="66"/>
-    <w:lsdException w:name="Medium Grid 1 Accent 2" w:uiPriority="67"/>
-    <w:lsdException w:name="Medium Grid 2 Accent 2" w:uiPriority="68"/>
-    <w:lsdException w:name="Medium Grid 3 Accent 2" w:uiPriority="69"/>
-    <w:lsdException w:name="Dark List Accent 2" w:uiPriority="70"/>
-    <w:lsdException w:name="Colorful Shading Accent 2" w:uiPriority="71"/>
-    <w:lsdException w:name="Colorful List Accent 2" w:uiPriority="72"/>
-    <w:lsdException w:name="Colorful Grid Accent 2" w:uiPriority="73"/>
-    <w:lsdException w:name="Light Shading Accent 3" w:uiPriority="60"/>
-    <w:lsdException w:name="Light List Accent 3" w:uiPriority="61"/>
-    <w:lsdException w:name="Light Grid Accent 3" w:uiPriority="62"/>
-    <w:lsdException w:name="Medium Shading 1 Accent 3" w:uiPriority="63"/>
-    <w:lsdException w:name="Medium Shading 2 Accent 3" w:uiPriority="64"/>
-    <w:lsdException w:name="Medium List 1 Accent 3" w:uiPriority="65"/>
-    <w:lsdException w:name="Medium List 2 Accent 3" w:uiPriority="66"/>
-    <w:lsdException w:name="Medium Grid 1 Accent 3" w:uiPriority="67"/>
-    <w:lsdException w:name="Medium Grid 2 Accent 3" w:uiPriority="68"/>
-    <w:lsdException w:name="Medium Grid 3 Accent 3" w:uiPriority="69"/>
-    <w:lsdException w:name="Dark List Accent 3" w:uiPriority="70"/>
-    <w:lsdException w:name="Colorful Shading Accent 3" w:uiPriority="71"/>
-    <w:lsdException w:name="Colorful List Accent 3" w:uiPriority="72"/>
-    <w:lsdException w:name="Colorful Grid Accent 3" w:uiPriority="73"/>
-    <w:lsdException w:name="Light Shading Accent 4" w:uiPriority="60"/>
-    <w:lsdException w:name="Light List Accent 4" w:uiPriority="61"/>
-    <w:lsdException w:name="Light Grid Accent 4" w:uiPriority="62"/>
-    <w:lsdException w:name="Medium Shading 1 Accent 4" w:uiPriority="63"/>
-    <w:lsdException w:name="Medium Shading 2 Accent 4" w:uiPriority="64"/>
-    <w:lsdException w:name="Medium List 1 Accent 4" w:uiPriority="65"/>
-    <w:lsdException w:name="Medium List 2 Accent 4" w:uiPriority="66"/>
-    <w:lsdException w:name="Medium Grid 1 Accent 4" w:uiPriority="67"/>
-    <w:lsdException w:name="Medium Grid 2 Accent 4" w:uiPriority="68"/>
-    <w:lsdException w:name="Medium Grid 3 Accent 4" w:uiPriority="69"/>
-    <w:lsdException w:name="Dark List Accent 4" w:uiPriority="70"/>
-    <w:lsdException w:name="Colorful Shading Accent 4" w:uiPriority="71"/>
-    <w:lsdException w:name="Colorful List Accent 4" w:uiPriority="72"/>
-    <w:lsdException w:name="Colorful Grid Accent 4" w:uiPriority="73"/>
-    <w:lsdException w:name="Light Shading Accent 5" w:uiPriority="60"/>
-    <w:lsdException w:name="Light List Accent 5" w:uiPriority="61"/>
-    <w:lsdException w:name="Light Grid Accent 5" w:uiPriority="62"/>
-    <w:lsdException w:name="Medium Shading 1 Accent 5" w:uiPriority="63"/>
-    <w:lsdException w:name="Medium Shading 2 Accent 5" w:uiPriority="64"/>
-    <w:lsdException w:name="Medium List 1 Accent 5" w:uiPriority="65"/>
-    <w:lsdException w:name="Medium List 2 Accent 5" w:uiPriority="66"/>
-    <w:lsdException w:name="Medium Grid 1 Accent 5" w:uiPriority="67"/>
-    <w:lsdException w:name="Medium Grid 2 Accent 5" w:uiPriority="68"/>
-    <w:lsdException w:name="Medium Grid 3 Accent 5" w:uiPriority="69"/>
-    <w:lsdException w:name="Dark List Accent 5" w:uiPriority="70"/>
-    <w:lsdException w:name="Colorful Shading Accent 5" w:uiPriority="71"/>
-    <w:lsdException w:name="Colorful List Accent 5" w:uiPriority="72"/>
-    <w:lsdException w:name="Colorful Grid Accent 5" w:uiPriority="73"/>
-    <w:lsdException w:name="Light Shading Accent 6" w:uiPriority="60"/>
-    <w:lsdException w:name="Light List Accent 6" w:uiPriority="61"/>
-    <w:lsdException w:name="Light Grid Accent 6" w:uiPriority="62"/>
-    <w:lsdException w:name="Medium Shading 1 Accent 6" w:uiPriority="63"/>
-    <w:lsdException w:name="Medium Shading 2 Accent 6" w:uiPriority="64"/>
-    <w:lsdException w:name="Medium List 1 Accent 6" w:uiPriority="65"/>
-    <w:lsdException w:name="Medium List 2 Accent 6" w:uiPriority="66"/>
-    <w:lsdException w:name="Medium Grid 1 Accent 6" w:uiPriority="67"/>
-    <w:lsdException w:name="Medium Grid 2 Accent 6" w:uiPriority="68"/>
-    <w:lsdException w:name="Medium Grid 3 Accent 6" w:uiPriority="69"/>
-    <w:lsdException w:name="Dark List Accent 6" w:uiPriority="70"/>
-    <w:lsdException w:name="Colorful Shading Accent 6" w:uiPriority="71"/>
-    <w:lsdException w:name="Colorful List Accent 6" w:uiPriority="72"/>
-    <w:lsdException w:name="Colorful Grid Accent 6" w:uiPriority="73"/>
-    <w:lsdException w:name="Subtle Emphasis" w:uiPriority="19" w:qFormat="1"/>
-    <w:lsdException w:name="Intense Emphasis" w:uiPriority="21" w:qFormat="1"/>
-    <w:lsdException w:name="Subtle Reference" w:uiPriority="31" w:qFormat="1"/>
-    <w:lsdException w:name="Intense Reference" w:uiPriority="32" w:qFormat="1"/>
-    <w:lsdException w:name="Book Title" w:uiPriority="33" w:qFormat="1"/>
-    <w:lsdException w:name="Bibliography" w:semiHidden="1" w:uiPriority="37" w:unhideWhenUsed="1"/>
-    <w:lsdException w:name="TOC Heading" w:semiHidden="1" w:uiPriority="39" w:unhideWhenUsed="1" w:qFormat="1"/>
-    <w:lsdException w:name="Plain Table 1" w:uiPriority="41"/>
-    <w:lsdException w:name="Plain Table 2" w:uiPriority="42"/>
-    <w:lsdException w:name="Plain Table 3" w:uiPriority="43"/>
-    <w:lsdException w:name="Plain Table 4" w:uiPriority="44"/>
-    <w:lsdException w:name="Plain Table 5" w:uiPriority="45"/>
-    <w:lsdException w:name="Grid Table Light" w:uiPriority="40"/>
-    <w:lsdException w:name="Grid Table 1 Light" w:uiPriority="46"/>
-    <w:lsdException w:name="Grid Table 2" w:uiPriority="47"/>
-    <w:lsdException w:name="Grid Table 3" w:uiPriority="48"/>
-    <w:lsdException w:name="Grid Table 4" w:uiPriority="49"/>
-    <w:lsdException w:name="Grid Table 5 Dark" w:uiPriority="50"/>
-    <w:lsdException w:name="Grid Table 6 Colorful" w:uiPriority="51"/>
-    <w:lsdException w:name="Grid Table 7 Colorful" w:uiPriority="52"/>
-    <w:lsdException w:name="Grid Table 1 Light Accent 1" w:uiPriority="46"/>
-    <w:lsdException w:name="Grid Table 2 Accent 1" w:uiPriority="47"/>
-    <w:lsdException w:name="Grid Table 3 Accent 1" w:uiPriority="48"/>
-    <w:lsdException w:name="Grid Table 4 Accent 1" w:uiPriority="49"/>
-    <w:lsdException w:name="Grid Table 5 Dark Accent 1" w:uiPriority="50"/>
-    <w:lsdException w:name="Grid Table 6 Colorful Accent 1" w:uiPriority="51"/>
-    <w:lsdException w:name="Grid Table 7 Colorful Accent 1" w:uiPriority="52"/>
-    <w:lsdException w:name="Grid Table 1 Light Accent 2" w:uiPriority="46"/>
-    <w:lsdException w:name="Grid Table 2 Accent 2" w:uiPriority="47"/>
-    <w:lsdException w:name="Grid Table 3 Accent 2" w:uiPriority="48"/>
-    <w:lsdException w:name="Grid Table 4 Accent 2" w:uiPriority="49"/>
-    <w:lsdException w:name="Grid Table 5 Dark Accent 2" w:uiPriority="50"/>
-    <w:lsdException w:name="Grid Table 6 Colorful Accent 2" w:uiPriority="51"/>
-    <w:lsdException w:name="Grid Table 7 Colorful Accent 2" w:uiPriority="52"/>
-    <w:lsdException w:name="Grid Table 1 Light Accent 3" w:uiPriority="46"/>
-    <w:lsdException w:name="Grid Table 2 Accent 3" w:uiPriority="47"/>
-    <w:lsdException w:name="Grid Table 3 Accent 3" w:uiPriority="48"/>
-    <w:lsdException w:name="Grid Table 4 Accent 3" w:uiPriority="49"/>
-    <w:lsdException w:name="Grid Table 5 Dark Accent 3" w:uiPriority="50"/>
-    <w:lsdException w:name="Grid Table 6 Colorful Accent 3" w:uiPriority="51"/>
-    <w:lsdException w:name="Grid Table 7 Colorful Accent 3" w:uiPriority="52"/>
-    <w:lsdException w:name="Grid Table 1 Light Accent 4" w:uiPriority="46"/>
-    <w:lsdException w:name="Grid Table 2 Accent 4" w:uiPriority="47"/>
-    <w:lsdException w:name="Grid Table 3 Accent 4" w:uiPriority="48"/>
-    <w:lsdException w:name="Grid Table 4 Accent 4" w:uiPriority="49"/>
-    <w:lsdException w:name="Grid Table 5 Dark Accent 4" w:uiPriority="50"/>
-    <w:lsdException w:name="Grid Table 6 Colorful Accent 4" w:uiPriority="51"/>
-    <w:lsdException w:name="Grid Table 7 Colorful Accent 4" w:uiPriority="52"/>
-    <w:lsdException w:name="Grid Table 1 Light Accent 5" w:uiPriority="46"/>
-    <w:lsdException w:name="Grid Table 2 Accent 5" w:uiPriority="47"/>
-    <w:lsdException w:name="Grid Table 3 Accent 5" w:uiPriority="48"/>
-    <w:lsdException w:name="Grid Table 4 Accent 5" w:uiPriority="49"/>
-    <w:lsdException w:name="Grid Table 5 Dark Accent 5" w:uiPriority="50"/>
-    <w:lsdException w:name="Grid Table 6 Colorful Accent 5" w:uiPriority="51"/>
-    <w:lsdException w:name="Grid Table 7 Colorful Accent 5" w:uiPriority="52"/>
-    <w:lsdException w:name="Grid Table 1 Light Accent 6" w:uiPriority="46"/>
-    <w:lsdException w:name="Grid Table 2 Accent 6" w:uiPriority="47"/>
-    <w:lsdException w:name="Grid Table 3 Accent 6" w:uiPriority="48"/>
-    <w:lsdException w:name="Grid Table 4 Accent 6" w:uiPriority="49"/>
-    <w:lsdException w:name="Grid Table 5 Dark Accent 6" w:uiPriority="50"/>
-    <w:lsdException w:name="Grid Table 6 Colorful Accent 6" w:uiPriority="51"/>
-    <w:lsdException w:name="Grid Table 7 Colorful Accent 6" w:uiPriority="52"/>
-    <w:lsdException w:name="List Table 1 Light" w:uiPriority="46"/>
-    <w:lsdException w:name="List Table 2" w:uiPriority="47"/>
-    <w:lsdException w:name="List Table 3" w:uiPriority="48"/>
-    <w:lsdException w:name="List Table 4" w:uiPriority="49"/>
-    <w:lsdException w:name="List Table 5 Dark" w:uiPriority="50"/>
-    <w:lsdException w:name="List Table 6 Colorful" w:uiPriority="51"/>
-    <w:lsdException w:name="List Table 7 Colorful" w:uiPriority="52"/>
-    <w:lsdException w:name="List Table 1 Light Accent 1" w:uiPriority="46"/>
-    <w:lsdException w:name="List Table 2 Accent 1" w:uiPriority="47"/>
-    <w:lsdException w:name="List Table 3 Accent 1" w:uiPriority="48"/>
-    <w:lsdException w:name="List Table 4 Accent 1" w:uiPriority="49"/>
-    <w:lsdException w:name="List Table 5 Dark Accent 1" w:uiPriority="50"/>
-    <w:lsdException w:name="List Table 6 Colorful Accent 1" w:uiPriority="51"/>
-    <w:lsdException w:name="List Table 7 Colorful Accent 1" w:uiPriority="52"/>
-    <w:lsdException w:name="List Table 1 Light Accent 2" w:uiPriority="46"/>
-    <w:lsdException w:name="List Table 2 Accent 2" w:uiPriority="47"/>
-    <w:lsdException w:name="List Table 3 Accent 2" w:uiPriority="48"/>
-    <w:lsdException w:name="List Table 4 Accent 2" w:uiPriority="49"/>
-    <w:lsdException w:name="List Table 5 Dark Accent 2" w:uiPriority="50"/>
-    <w:lsdException w:name="List Table 6 Colorful Accent 2" w:uiPriority="51"/>
-    <w:lsdException w:name="List Table 7 Colorful Accent 2" w:uiPriority="52"/>
-    <w:lsdException w:name="List Table 1 Light Accent 3" w:uiPriority="46"/>
-    <w:lsdException w:name="List Table 2 Accent 3" w:uiPriority="47"/>
-    <w:lsdException w:name="List Table 3 Accent 3" w:uiPriority="48"/>
-    <w:lsdException w:name="List Table 4 Accent 3" w:uiPriority="49"/>
-    <w:lsdException w:name="List Table 5 Dark Accent 3" w:uiPriority="50"/>
-    <w:lsdException w:name="List Table 6 Colorful Accent 3" w:uiPriority="51"/>
-    <w:lsdException w:name="List Table 7 Colorful Accent 3" w:uiPriority="52"/>
-    <w:lsdException w:name="List Table 1 Light Accent 4" w:uiPriority="46"/>
-    <w:lsdException w:name="List Table 2 Accent 4" w:uiPriority="47"/>
-    <w:lsdException w:name="List Table 3 Accent 4" w:uiPriority="48"/>
-    <w:lsdException w:name="List Table 4 Accent 4" w:uiPriority="49"/>
-    <w:lsdException w:name="List Table 5 Dark Accent 4" w:uiPriority="50"/>
-    <w:lsdException w:name="List Table 6 Colorful Accent 4" w:uiPriority="51"/>
-    <w:lsdException w:name="List Table 7 Colorful Accent 4" w:uiPriority="52"/>
-    <w:lsdException w:name="List Table 1 Light Accent 5" w:uiPriority="46"/>
-    <w:lsdException w:name="List Table 2 Accent 5" w:uiPriority="47"/>
-    <w:lsdException w:name="List Table 3 Accent 5" w:uiPriority="48"/>
-    <w:lsdException w:name="List Table 4 Accent 5" w:uiPriority="49"/>
-    <w:lsdException w:name="List Table 5 Dark Accent 5" w:uiPriority="50"/>
-    <w:lsdException w:name="List Table 6 Colorful Accent 5" w:uiPriority="51"/>
-    <w:lsdException w:name="List Table 7 Colorful Accent 5" w:uiPriority="52"/>
-    <w:lsdException w:name="List Table 1 Light Accent 6" w:uiPriority="46"/>
-    <w:lsdException w:name="List Table 2 Accent 6" w:uiPriority="47"/>
-    <w:lsdException w:name="List Table 3 Accent 6" w:uiPriority="48"/>
-    <w:lsdException w:name="List Table 4 Accent 6" w:uiPriority="49"/>
-    <w:lsdException w:name="List Table 5 Dark Accent 6" w:uiPriority="50"/>
-    <w:lsdException w:name="List Table 6 Colorful Accent 6" w:uiPriority="51"/>
-    <w:lsdException w:name="List Table 7 Colorful Accent 6" w:uiPriority="52"/>
-    <w:lsdException w:name="Mention" w:semiHidden="1" w:unhideWhenUsed="1"/>
-    <w:lsdException w:name="Smart Hyperlink" w:semiHidden="1" w:unhideWhenUsed="1"/>
-  </w:latentStyles>
-  <w:style w:type="paragraph" w:default="1" w:styleId="a">
-    <w:name w:val="Normal"/>
-    <w:qFormat/>
-    <w:pPr>
-      <w:widowControl w:val="0"/>
-      <w:jc w:val="both"/>
-    </w:pPr>
-  </w:style>
-  <w:style w:type="character" w:default="1" w:styleId="a0">
-    <w:name w:val="Default Paragraph Font"/>
-    <w:uiPriority w:val="1"/>
-    <w:semiHidden/>
-    <w:unhideWhenUsed/>
-  </w:style>
-  <w:style w:type="table" w:default="1" w:styleId="a1">
-    <w:name w:val="Normal Table"/>
-    <w:uiPriority w:val="99"/>
-    <w:semiHidden/>
-    <w:unhideWhenUsed/>
-    <w:tblPr>
-      <w:tblInd w:w="0" w:type="dxa"/>
-      <w:tblCellMar>
-        <w:top w:w="0" w:type="dxa"/>
-        <w:left w:w="108" w:type="dxa"/>
-        <w:bottom w:w="0" w:type="dxa"/>
-        <w:right w:w="108" w:type="dxa"/>
-      </w:tblCellMar>
-    </w:tblPr>
-  </w:style>
-  <w:style w:type="numbering" w:default="1" w:styleId="a2">
-    <w:name w:val="No List"/>
-    <w:uiPriority w:val="99"/>
-    <w:semiHidden/>
-    <w:unhideWhenUsed/>
-  </w:style>
-  <w:style w:type="paragraph" w:customStyle="1" w:styleId="Name">
-    <w:name w:val="Name"/>
-    <w:basedOn w:val="a"/>
-    <w:link w:val="NameChar"/>
-    <w:uiPriority w:val="1"/>
-    <w:qFormat/>
-    <w:pPr>
-      <w:widowControl/>
-      <w:spacing w:after="240"/>
-      <w:contextualSpacing/>
-      <w:jc w:val="left"/>
-    </w:pPr>
-    <w:rPr>
-      <w:b/>
-      <w:caps/>
-      <w:color w:val="44546A" w:themeColor="text2"/>
-      <w:spacing w:val="21"/>
-      <w:kern w:val="0"/>
-      <w:sz w:val="36"/>
-      <w:szCs w:val="22"/>
-    </w:rPr>
-  </w:style>
-  <w:style w:type="character" w:customStyle="1" w:styleId="NameChar">
-    <w:name w:val="Name Char"/>
-    <w:basedOn w:val="a0"/>
-    <w:link w:val="Name"/>
-    <w:uiPriority w:val="1"/>
-    <w:rPr>
-      <w:b/>
-      <w:caps/>
-      <w:color w:val="44546A" w:themeColor="text2"/>
-      <w:spacing w:val="21"/>
-      <w:kern w:val="0"/>
-      <w:sz w:val="36"/>
-      <w:szCs w:val="22"/>
-    </w:rPr>
-  </w:style>
-  <w:style w:type="paragraph" w:customStyle="1" w:styleId="C310B3F7DAED6B4E8A1CCC7211DBF1DE">
-    <w:name w:val="C310B3F7DAED6B4E8A1CCC7211DBF1DE"/>
-    <w:pPr>
-      <w:widowControl w:val="0"/>
-      <w:jc w:val="both"/>
-    </w:pPr>
-  </w:style>
-  <w:style w:type="paragraph" w:customStyle="1" w:styleId="BE41567AFB0C834EA69C78CD48B34E2F">
-    <w:name w:val="BE41567AFB0C834EA69C78CD48B34E2F"/>
-    <w:pPr>
-      <w:widowControl w:val="0"/>
-      <w:jc w:val="both"/>
-    </w:pPr>
-  </w:style>
-  <w:style w:type="paragraph" w:customStyle="1" w:styleId="A63159DA5178DF4D94277A854320DDE8">
-    <w:name w:val="A63159DA5178DF4D94277A854320DDE8"/>
-    <w:pPr>
-      <w:widowControl w:val="0"/>
-      <w:jc w:val="both"/>
-    </w:pPr>
-  </w:style>
-  <w:style w:type="paragraph" w:customStyle="1" w:styleId="16BDACFAF9D8FC4B819CFC3ABB6E7F9E">
-    <w:name w:val="16BDACFAF9D8FC4B819CFC3ABB6E7F9E"/>
-    <w:pPr>
-      <w:widowControl w:val="0"/>
-      <w:jc w:val="both"/>
-    </w:pPr>
-  </w:style>
-  <w:style w:type="paragraph" w:customStyle="1" w:styleId="1907A42D6D585441B51CEB568C5A23BF">
-    <w:name w:val="1907A42D6D585441B51CEB568C5A23BF"/>
-    <w:pPr>
-      <w:widowControl w:val="0"/>
-      <w:jc w:val="both"/>
-    </w:pPr>
-  </w:style>
-  <w:style w:type="paragraph" w:customStyle="1" w:styleId="E49583CA741D5344A3C24466DC99BA4D">
-    <w:name w:val="E49583CA741D5344A3C24466DC99BA4D"/>
-    <w:pPr>
-      <w:widowControl w:val="0"/>
-      <w:jc w:val="both"/>
-    </w:pPr>
-  </w:style>
-  <w:style w:type="paragraph" w:customStyle="1" w:styleId="0163ABA355CCD843AB6BCEF9EB428C21">
-    <w:name w:val="0163ABA355CCD843AB6BCEF9EB428C21"/>
-    <w:pPr>
-      <w:widowControl w:val="0"/>
-      <w:jc w:val="both"/>
-    </w:pPr>
-  </w:style>
-  <w:style w:type="paragraph" w:customStyle="1" w:styleId="F87A34FFAA2E624CB3F281320B235BA3">
-    <w:name w:val="F87A34FFAA2E624CB3F281320B235BA3"/>
-    <w:pPr>
-      <w:widowControl w:val="0"/>
-      <w:jc w:val="both"/>
-    </w:pPr>
-  </w:style>
-  <w:style w:type="paragraph" w:customStyle="1" w:styleId="120859E62E217749910C3E65398D7A51">
-    <w:name w:val="120859E62E217749910C3E65398D7A51"/>
-    <w:pPr>
-      <w:widowControl w:val="0"/>
-      <w:jc w:val="both"/>
-    </w:pPr>
-  </w:style>
-  <w:style w:type="paragraph" w:customStyle="1" w:styleId="98371A825E587D4F9491A7E89209B8B3">
-    <w:name w:val="98371A825E587D4F9491A7E89209B8B3"/>
-    <w:pPr>
-      <w:widowControl w:val="0"/>
-      <w:jc w:val="both"/>
-    </w:pPr>
-  </w:style>
-  <w:style w:type="paragraph" w:customStyle="1" w:styleId="357A89455818624A98A8C1223AD6B83B">
-    <w:name w:val="357A89455818624A98A8C1223AD6B83B"/>
-    <w:pPr>
-      <w:widowControl w:val="0"/>
-      <w:jc w:val="both"/>
-    </w:pPr>
-  </w:style>
-  <w:style w:type="paragraph" w:customStyle="1" w:styleId="45F0ED325B90584D962A2E4E2B5795CC">
-    <w:name w:val="45F0ED325B90584D962A2E4E2B5795CC"/>
-    <w:pPr>
-      <w:widowControl w:val="0"/>
-      <w:jc w:val="both"/>
-    </w:pPr>
-  </w:style>
-  <w:style w:type="paragraph" w:customStyle="1" w:styleId="EE9412F170D1194DB63183F6FA1EC2EA">
-    <w:name w:val="EE9412F170D1194DB63183F6FA1EC2EA"/>
-    <w:pPr>
-      <w:widowControl w:val="0"/>
-      <w:jc w:val="both"/>
-    </w:pPr>
-  </w:style>
-  <w:style w:type="paragraph" w:customStyle="1" w:styleId="254C3EBA9BF1334E8454478997F0A215">
-    <w:name w:val="254C3EBA9BF1334E8454478997F0A215"/>
-    <w:pPr>
-      <w:widowControl w:val="0"/>
-      <w:jc w:val="both"/>
-    </w:pPr>
-  </w:style>
-  <w:style w:type="paragraph" w:customStyle="1" w:styleId="BDAD1D795DE1B345AB4D9C78767E35B8">
-    <w:name w:val="BDAD1D795DE1B345AB4D9C78767E35B8"/>
-    <w:rsid w:val="0095183F"/>
-    <w:pPr>
-      <w:widowControl w:val="0"/>
-      <w:jc w:val="both"/>
-    </w:pPr>
-  </w:style>
-</w:styles>
-</file>
-
-<file path=word/glossary/webSettings.xml><?xml version="1.0" encoding="utf-8"?>
-<w:webSettings xmlns:mc="http://schemas.openxmlformats.org/markup-compatibility/2006" xmlns:r="http://schemas.openxmlformats.org/officeDocument/2006/relationships" xmlns:w="http://schemas.openxmlformats.org/wordprocessingml/2006/main" xmlns:w14="http://schemas.microsoft.com/office/word/2010/wordml" xmlns:w15="http://schemas.microsoft.com/office/word/2012/wordml" mc:Ignorable="w14 w15">
-  <w:allowPNG/>
-  <w:doNotSaveAsSingleFile/>
-  <w:pixelsPerInch w:val="96"/>
-</w:webSettings>
 </file>
 
 <file path=word/theme/theme1.xml><?xml version="1.0" encoding="utf-8"?>
@@ -3196,7 +3373,7 @@
 </file>
 
 <file path=customXml/itemProps1.xml><?xml version="1.0" encoding="utf-8"?>
-<ds:datastoreItem xmlns:ds="http://schemas.openxmlformats.org/officeDocument/2006/customXml" ds:itemID="{D26994FA-71F0-494D-BAAB-032D70148E13}">
+<ds:datastoreItem xmlns:ds="http://schemas.openxmlformats.org/officeDocument/2006/customXml" ds:itemID="{66408C7C-A95B-9948-9EAF-4DE862C2FA2B}">
   <ds:schemaRefs>
     <ds:schemaRef ds:uri="http://schemas.openxmlformats.org/officeDocument/2006/bibliography"/>
   </ds:schemaRefs>

</xml_diff>

<commit_message>
[update] add responsible layout
</commit_message>
<xml_diff>
--- a/assets/Resume.docx
+++ b/assets/Resume.docx
@@ -270,8 +270,6 @@
           <w:rFonts w:ascii="Times New Roman" w:eastAsia="Times New Roman" w:hAnsi="Times New Roman" w:cs="Times New Roman"/>
         </w:rPr>
       </w:pPr>
-      <w:bookmarkStart w:id="0" w:name="_GoBack"/>
-      <w:bookmarkEnd w:id="0"/>
     </w:p>
     <w:p>
       <w:pPr>
@@ -950,7 +948,21 @@
         <w:rPr>
           <w:rFonts w:ascii="Times New Roman" w:eastAsia="Times New Roman" w:hAnsi="Times New Roman" w:cs="Times New Roman"/>
         </w:rPr>
-        <w:t xml:space="preserve">Hakodate, Japan / February 2015 – </w:t>
+        <w:t xml:space="preserve">Hakodate, Japan / September </w:t>
+      </w:r>
+      <w:bookmarkStart w:id="0" w:name="_GoBack"/>
+      <w:bookmarkEnd w:id="0"/>
+      <w:r>
+        <w:rPr>
+          <w:rFonts w:ascii="Times New Roman" w:eastAsia="Times New Roman" w:hAnsi="Times New Roman" w:cs="Times New Roman"/>
+        </w:rPr>
+        <w:t>2016</w:t>
+      </w:r>
+      <w:r>
+        <w:rPr>
+          <w:rFonts w:ascii="Times New Roman" w:eastAsia="Times New Roman" w:hAnsi="Times New Roman" w:cs="Times New Roman"/>
+        </w:rPr>
+        <w:t xml:space="preserve"> – </w:t>
       </w:r>
     </w:p>
     <w:p>
@@ -3373,7 +3385,7 @@
 </file>
 
 <file path=customXml/itemProps1.xml><?xml version="1.0" encoding="utf-8"?>
-<ds:datastoreItem xmlns:ds="http://schemas.openxmlformats.org/officeDocument/2006/customXml" ds:itemID="{66408C7C-A95B-9948-9EAF-4DE862C2FA2B}">
+<ds:datastoreItem xmlns:ds="http://schemas.openxmlformats.org/officeDocument/2006/customXml" ds:itemID="{EBF447AE-7668-FA4F-928E-1467C2104DB7}">
   <ds:schemaRefs>
     <ds:schemaRef ds:uri="http://schemas.openxmlformats.org/officeDocument/2006/bibliography"/>
   </ds:schemaRefs>

</xml_diff>